<commit_message>
changes in document download in templates
</commit_message>
<xml_diff>
--- a/File_Templates/template_Certificate.docx
+++ b/File_Templates/template_Certificate.docx
@@ -12,21 +12,22 @@
       </w:pPr>
       <w:r>
         <w:rPr>
+          <w:rFonts w:ascii="Arial" w:hAnsi="Arial" w:cs="Arial"/>
           <w:noProof/>
         </w:rPr>
         <w:drawing>
-          <wp:anchor distT="0" distB="0" distL="114300" distR="114300" simplePos="0" relativeHeight="251663360" behindDoc="0" locked="0" layoutInCell="1" allowOverlap="1" wp14:anchorId="52F5D4FC" wp14:editId="47B6948B">
+          <wp:anchor distT="0" distB="0" distL="114300" distR="114300" simplePos="0" relativeHeight="251657216" behindDoc="0" locked="0" layoutInCell="1" allowOverlap="1" wp14:anchorId="76723E0A" wp14:editId="3D957230">
             <wp:simplePos x="0" y="0"/>
             <wp:positionH relativeFrom="column">
-              <wp:posOffset>4625340</wp:posOffset>
+              <wp:posOffset>800735</wp:posOffset>
             </wp:positionH>
             <wp:positionV relativeFrom="paragraph">
-              <wp:posOffset>-68580</wp:posOffset>
+              <wp:posOffset>-41275</wp:posOffset>
             </wp:positionV>
-            <wp:extent cx="914400" cy="914400"/>
+            <wp:extent cx="849086" cy="849086"/>
             <wp:effectExtent l="0" t="0" r="0" b="0"/>
             <wp:wrapNone/>
-            <wp:docPr id="1552579717" name="Picture 1" descr="lapu lapu city official seal"/>
+            <wp:docPr id="401176039" name="Picture 1"/>
             <wp:cNvGraphicFramePr>
               <a:graphicFrameLocks xmlns:a="http://schemas.openxmlformats.org/drawingml/2006/main" noChangeAspect="1"/>
             </wp:cNvGraphicFramePr>
@@ -34,7 +35,7 @@
               <a:graphicData uri="http://schemas.openxmlformats.org/drawingml/2006/picture">
                 <pic:pic xmlns:pic="http://schemas.openxmlformats.org/drawingml/2006/picture">
                   <pic:nvPicPr>
-                    <pic:cNvPr id="0" name="Picture 1" descr="lapu lapu city official seal"/>
+                    <pic:cNvPr id="0" name="Picture 1"/>
                     <pic:cNvPicPr>
                       <a:picLocks noChangeAspect="1" noChangeArrowheads="1"/>
                     </pic:cNvPicPr>
@@ -55,7 +56,7 @@
                   <pic:spPr bwMode="auto">
                     <a:xfrm>
                       <a:off x="0" y="0"/>
-                      <a:ext cx="914400" cy="914400"/>
+                      <a:ext cx="849086" cy="849086"/>
                     </a:xfrm>
                     <a:prstGeom prst="rect">
                       <a:avLst/>
@@ -79,22 +80,21 @@
       </w:r>
       <w:r>
         <w:rPr>
-          <w:rFonts w:ascii="Arial" w:hAnsi="Arial" w:cs="Arial"/>
           <w:noProof/>
         </w:rPr>
         <w:drawing>
-          <wp:anchor distT="0" distB="0" distL="114300" distR="114300" simplePos="0" relativeHeight="251657216" behindDoc="0" locked="0" layoutInCell="1" allowOverlap="1" wp14:anchorId="76723E0A" wp14:editId="3E47F4CE">
+          <wp:anchor distT="0" distB="0" distL="114300" distR="114300" simplePos="0" relativeHeight="251663360" behindDoc="0" locked="0" layoutInCell="1" allowOverlap="1" wp14:anchorId="52F5D4FC" wp14:editId="449791BD">
             <wp:simplePos x="0" y="0"/>
             <wp:positionH relativeFrom="column">
-              <wp:posOffset>435156</wp:posOffset>
+              <wp:posOffset>5232400</wp:posOffset>
             </wp:positionH>
             <wp:positionV relativeFrom="paragraph">
               <wp:posOffset>-76200</wp:posOffset>
             </wp:positionV>
-            <wp:extent cx="849086" cy="849086"/>
+            <wp:extent cx="914400" cy="914400"/>
             <wp:effectExtent l="0" t="0" r="0" b="0"/>
             <wp:wrapNone/>
-            <wp:docPr id="401176039" name="Picture 1"/>
+            <wp:docPr id="1552579717" name="Picture 1" descr="lapu lapu city official seal"/>
             <wp:cNvGraphicFramePr>
               <a:graphicFrameLocks xmlns:a="http://schemas.openxmlformats.org/drawingml/2006/main" noChangeAspect="1"/>
             </wp:cNvGraphicFramePr>
@@ -102,7 +102,7 @@
               <a:graphicData uri="http://schemas.openxmlformats.org/drawingml/2006/picture">
                 <pic:pic xmlns:pic="http://schemas.openxmlformats.org/drawingml/2006/picture">
                   <pic:nvPicPr>
-                    <pic:cNvPr id="0" name="Picture 1"/>
+                    <pic:cNvPr id="0" name="Picture 1" descr="lapu lapu city official seal"/>
                     <pic:cNvPicPr>
                       <a:picLocks noChangeAspect="1" noChangeArrowheads="1"/>
                     </pic:cNvPicPr>
@@ -123,7 +123,7 @@
                   <pic:spPr bwMode="auto">
                     <a:xfrm>
                       <a:off x="0" y="0"/>
-                      <a:ext cx="849086" cy="849086"/>
+                      <a:ext cx="914400" cy="914400"/>
                     </a:xfrm>
                     <a:prstGeom prst="rect">
                       <a:avLst/>
@@ -214,6 +214,23 @@
       <w:r>
         <w:rPr>
           <w:rFonts w:ascii="Arial" w:hAnsi="Arial" w:cs="Arial"/>
+          <w:sz w:val="20"/>
+          <w:szCs w:val="20"/>
+        </w:rPr>
+        <w:t>Tel. No.: 340-7771</w:t>
+      </w:r>
+    </w:p>
+    <w:p>
+      <w:pPr>
+        <w:rPr>
+          <w:rFonts w:ascii="Arial" w:hAnsi="Arial" w:cs="Arial"/>
+          <w:sz w:val="20"/>
+          <w:szCs w:val="20"/>
+        </w:rPr>
+      </w:pPr>
+      <w:r>
+        <w:rPr>
+          <w:rFonts w:ascii="Arial" w:hAnsi="Arial" w:cs="Arial"/>
           <w:noProof/>
           <w:sz w:val="20"/>
           <w:szCs w:val="20"/>
@@ -221,13 +238,13 @@
         <mc:AlternateContent>
           <mc:Choice Requires="wps">
             <w:drawing>
-              <wp:anchor distT="0" distB="0" distL="114300" distR="114300" simplePos="0" relativeHeight="251659264" behindDoc="0" locked="0" layoutInCell="1" allowOverlap="1" wp14:anchorId="35C0BE0E" wp14:editId="6CC73D45">
+              <wp:anchor distT="0" distB="0" distL="114300" distR="114300" simplePos="0" relativeHeight="251659264" behindDoc="0" locked="0" layoutInCell="1" allowOverlap="1" wp14:anchorId="35C0BE0E" wp14:editId="43BB3917">
                 <wp:simplePos x="0" y="0"/>
                 <wp:positionH relativeFrom="column">
-                  <wp:posOffset>-402590</wp:posOffset>
+                  <wp:posOffset>0</wp:posOffset>
                 </wp:positionH>
                 <wp:positionV relativeFrom="paragraph">
-                  <wp:posOffset>254635</wp:posOffset>
+                  <wp:posOffset>96520</wp:posOffset>
                 </wp:positionV>
                 <wp:extent cx="6837045" cy="635"/>
                 <wp:effectExtent l="16510" t="19050" r="23495" b="18415"/>
@@ -297,12 +314,1148 @@
           </mc:Choice>
           <mc:Fallback>
             <w:pict>
-              <v:shapetype w14:anchorId="545CBDB3" id="_x0000_t32" coordsize="21600,21600" o:spt="32" o:oned="t" path="m,l21600,21600e" filled="f">
+              <v:shapetype w14:anchorId="49FA0CB9" id="_x0000_t32" coordsize="21600,21600" o:spt="32" o:oned="t" path="m,l21600,21600e" filled="f">
                 <v:path arrowok="t" fillok="f" o:connecttype="none"/>
                 <o:lock v:ext="edit" shapetype="t"/>
               </v:shapetype>
-              <v:shape id="AutoShape 2" o:spid="_x0000_s1026" type="#_x0000_t32" style="position:absolute;margin-left:-31.7pt;margin-top:20.05pt;width:538.35pt;height:.05pt;z-index:251659264;visibility:visible;mso-wrap-style:square;mso-width-percent:0;mso-height-percent:0;mso-wrap-distance-left:9pt;mso-wrap-distance-top:0;mso-wrap-distance-right:9pt;mso-wrap-distance-bottom:0;mso-position-horizontal:absolute;mso-position-horizontal-relative:text;mso-position-vertical:absolute;mso-position-vertical-relative:text;mso-width-percent:0;mso-height-percent:0;mso-width-relative:page;mso-height-relative:page" o:gfxdata="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" strokecolor="#0b548b" strokeweight="2.25pt">
+              <v:shape id="AutoShape 2" o:spid="_x0000_s1026" type="#_x0000_t32" style="position:absolute;margin-left:0;margin-top:7.6pt;width:538.35pt;height:.05pt;z-index:251659264;visibility:visible;mso-wrap-style:square;mso-width-percent:0;mso-height-percent:0;mso-wrap-distance-left:9pt;mso-wrap-distance-top:0;mso-wrap-distance-right:9pt;mso-wrap-distance-bottom:0;mso-position-horizontal:absolute;mso-position-horizontal-relative:text;mso-position-vertical:absolute;mso-position-vertical-relative:text;mso-width-percent:0;mso-height-percent:0;mso-width-relative:page;mso-height-relative:page" o:gfxdata="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" strokecolor="#0b548b" strokeweight="2.25pt">
                 <v:shadow color="#0a2f40 [1604]" opacity=".5" offset="1pt"/>
+              </v:shape>
+            </w:pict>
+          </mc:Fallback>
+        </mc:AlternateContent>
+      </w:r>
+    </w:p>
+    <w:p>
+      <w:pPr>
+        <w:rPr>
+          <w:rFonts w:ascii="Arial" w:hAnsi="Arial" w:cs="Arial"/>
+          <w:sz w:val="20"/>
+          <w:szCs w:val="20"/>
+        </w:rPr>
+      </w:pPr>
+      <w:r>
+        <w:rPr>
+          <w:rFonts w:ascii="Arial" w:hAnsi="Arial" w:cs="Arial"/>
+          <w:noProof/>
+          <w:sz w:val="20"/>
+          <w:szCs w:val="20"/>
+        </w:rPr>
+        <mc:AlternateContent>
+          <mc:Choice Requires="wps">
+            <w:drawing>
+              <wp:anchor distT="0" distB="0" distL="114300" distR="114300" simplePos="0" relativeHeight="251661312" behindDoc="0" locked="0" layoutInCell="1" allowOverlap="1" wp14:anchorId="031E1349" wp14:editId="23339E63">
+                <wp:simplePos x="0" y="0"/>
+                <wp:positionH relativeFrom="column">
+                  <wp:posOffset>1714500</wp:posOffset>
+                </wp:positionH>
+                <wp:positionV relativeFrom="paragraph">
+                  <wp:posOffset>109221</wp:posOffset>
+                </wp:positionV>
+                <wp:extent cx="5129530" cy="6592570"/>
+                <wp:effectExtent l="0" t="0" r="13970" b="17780"/>
+                <wp:wrapNone/>
+                <wp:docPr id="1008721026" name="Text Box 4"/>
+                <wp:cNvGraphicFramePr>
+                  <a:graphicFrameLocks xmlns:a="http://schemas.openxmlformats.org/drawingml/2006/main"/>
+                </wp:cNvGraphicFramePr>
+                <a:graphic xmlns:a="http://schemas.openxmlformats.org/drawingml/2006/main">
+                  <a:graphicData uri="http://schemas.microsoft.com/office/word/2010/wordprocessingShape">
+                    <wps:wsp>
+                      <wps:cNvSpPr txBox="1">
+                        <a:spLocks noChangeArrowheads="1"/>
+                      </wps:cNvSpPr>
+                      <wps:spPr bwMode="auto">
+                        <a:xfrm>
+                          <a:off x="0" y="0"/>
+                          <a:ext cx="5129530" cy="6592570"/>
+                        </a:xfrm>
+                        <a:prstGeom prst="rect">
+                          <a:avLst/>
+                        </a:prstGeom>
+                        <a:noFill/>
+                        <a:ln w="9525">
+                          <a:solidFill>
+                            <a:srgbClr val="FFFFFF"/>
+                          </a:solidFill>
+                          <a:miter lim="800000"/>
+                          <a:headEnd/>
+                          <a:tailEnd/>
+                        </a:ln>
+                        <a:extLst>
+                          <a:ext uri="{909E8E84-426E-40DD-AFC4-6F175D3DCCD1}">
+                            <a14:hiddenFill xmlns:a14="http://schemas.microsoft.com/office/drawing/2010/main">
+                              <a:solidFill>
+                                <a:srgbClr val="FFFFFF"/>
+                              </a:solidFill>
+                            </a14:hiddenFill>
+                          </a:ext>
+                        </a:extLst>
+                      </wps:spPr>
+                      <wps:txbx>
+                        <w:txbxContent>
+                          <w:p>
+                            <w:pPr>
+                              <w:ind w:left="1440" w:firstLine="720"/>
+                              <w:rPr>
+                                <w:rFonts w:ascii="Times New Roman" w:hAnsi="Times New Roman" w:cs="Times New Roman"/>
+                                <w:b/>
+                                <w:bCs/>
+                                <w:sz w:val="36"/>
+                                <w:szCs w:val="36"/>
+                              </w:rPr>
+                            </w:pPr>
+                            <w:r>
+                              <w:rPr>
+                                <w:rFonts w:ascii="Times New Roman" w:hAnsi="Times New Roman" w:cs="Times New Roman"/>
+                                <w:b/>
+                                <w:bCs/>
+                                <w:sz w:val="36"/>
+                                <w:szCs w:val="36"/>
+                              </w:rPr>
+                              <w:t>CERTIFICATION</w:t>
+                            </w:r>
+                          </w:p>
+                          <w:p>
+                            <w:pPr>
+                              <w:jc w:val="center"/>
+                              <w:rPr>
+                                <w:rFonts w:ascii="Arial" w:hAnsi="Arial" w:cs="Arial"/>
+                                <w:b/>
+                                <w:bCs/>
+                                <w:sz w:val="36"/>
+                                <w:szCs w:val="36"/>
+                              </w:rPr>
+                            </w:pPr>
+                          </w:p>
+                          <w:p>
+                            <w:pPr>
+                              <w:rPr>
+                                <w:rFonts w:ascii="Arial" w:hAnsi="Arial" w:cs="Arial"/>
+                                <w:b/>
+                                <w:bCs/>
+                                <w:sz w:val="24"/>
+                                <w:szCs w:val="24"/>
+                              </w:rPr>
+                            </w:pPr>
+                            <w:r>
+                              <w:rPr>
+                                <w:rFonts w:ascii="Arial" w:hAnsi="Arial" w:cs="Arial"/>
+                                <w:b/>
+                                <w:bCs/>
+                                <w:sz w:val="24"/>
+                                <w:szCs w:val="24"/>
+                              </w:rPr>
+                              <w:t>TO WHOM THIS MAY CONCERN:</w:t>
+                            </w:r>
+                          </w:p>
+                          <w:p>
+                            <w:pPr>
+                              <w:rPr>
+                                <w:rFonts w:ascii="Arial" w:hAnsi="Arial" w:cs="Arial"/>
+                                <w:b/>
+                                <w:bCs/>
+                                <w:sz w:val="24"/>
+                                <w:szCs w:val="24"/>
+                              </w:rPr>
+                            </w:pPr>
+                          </w:p>
+                          <w:p>
+                            <w:pPr>
+                              <w:ind w:firstLine="720"/>
+                              <w:jc w:val="both"/>
+                              <w:rPr>
+                                <w:rFonts w:ascii="Arial" w:hAnsi="Arial" w:cs="Arial"/>
+                                <w:sz w:val="24"/>
+                                <w:szCs w:val="24"/>
+                              </w:rPr>
+                            </w:pPr>
+                            <w:r>
+                              <w:rPr>
+                                <w:rFonts w:ascii="Arial" w:hAnsi="Arial" w:cs="Arial"/>
+                                <w:b/>
+                                <w:bCs/>
+                                <w:sz w:val="24"/>
+                                <w:szCs w:val="24"/>
+                              </w:rPr>
+                              <w:t xml:space="preserve">THIS IS TO CERTIFY </w:t>
+                            </w:r>
+                            <w:r>
+                              <w:rPr>
+                                <w:rFonts w:ascii="Arial" w:hAnsi="Arial" w:cs="Arial"/>
+                                <w:sz w:val="24"/>
+                                <w:szCs w:val="24"/>
+                              </w:rPr>
+                              <w:t xml:space="preserve">that </w:t>
+                            </w:r>
+                            <w:r>
+                              <w:rPr>
+                                <w:rFonts w:ascii="Arial" w:hAnsi="Arial" w:cs="Arial"/>
+                                <w:b/>
+                                <w:bCs/>
+                                <w:sz w:val="24"/>
+                                <w:szCs w:val="24"/>
+                              </w:rPr>
+                              <w:t xml:space="preserve">${name} </w:t>
+                            </w:r>
+                            <w:r>
+                              <w:rPr>
+                                <w:rFonts w:ascii="Arial" w:hAnsi="Arial" w:cs="Arial"/>
+                                <w:sz w:val="24"/>
+                                <w:szCs w:val="24"/>
+                              </w:rPr>
+                              <w:t>${gender}</w:t>
+                            </w:r>
+                            <w:r>
+                              <w:rPr>
+                                <w:rFonts w:ascii="Arial" w:hAnsi="Arial" w:cs="Arial"/>
+                                <w:sz w:val="24"/>
+                                <w:szCs w:val="24"/>
+                              </w:rPr>
+                              <w:t xml:space="preserve">, of legal age and a resident of Barangay </w:t>
+                            </w:r>
+                            <w:proofErr w:type="spellStart"/>
+                            <w:r>
+                              <w:rPr>
+                                <w:rFonts w:ascii="Arial" w:hAnsi="Arial" w:cs="Arial"/>
+                                <w:sz w:val="24"/>
+                                <w:szCs w:val="24"/>
+                              </w:rPr>
+                              <w:t>Pusok</w:t>
+                            </w:r>
+                            <w:proofErr w:type="spellEnd"/>
+                            <w:r>
+                              <w:rPr>
+                                <w:rFonts w:ascii="Arial" w:hAnsi="Arial" w:cs="Arial"/>
+                                <w:sz w:val="24"/>
+                                <w:szCs w:val="24"/>
+                              </w:rPr>
+                              <w:t>, Lapu – Lapu City.</w:t>
+                            </w:r>
+                          </w:p>
+                          <w:p>
+                            <w:pPr>
+                              <w:ind w:firstLine="720"/>
+                              <w:jc w:val="both"/>
+                              <w:rPr>
+                                <w:rFonts w:ascii="Arial" w:hAnsi="Arial" w:cs="Arial"/>
+                                <w:sz w:val="24"/>
+                                <w:szCs w:val="24"/>
+                              </w:rPr>
+                            </w:pPr>
+                          </w:p>
+                          <w:p>
+                            <w:pPr>
+                              <w:ind w:firstLine="720"/>
+                              <w:jc w:val="both"/>
+                              <w:rPr>
+                                <w:rFonts w:ascii="Arial" w:hAnsi="Arial" w:cs="Arial"/>
+                                <w:sz w:val="24"/>
+                                <w:szCs w:val="24"/>
+                              </w:rPr>
+                            </w:pPr>
+                            <w:r>
+                              <w:rPr>
+                                <w:rFonts w:ascii="Arial" w:hAnsi="Arial" w:cs="Arial"/>
+                                <w:sz w:val="24"/>
+                                <w:szCs w:val="24"/>
+                              </w:rPr>
+                              <w:t xml:space="preserve">This is to certify further that the above-mentioned person </w:t>
+                            </w:r>
+                            <w:r>
+                              <w:rPr>
+                                <w:rFonts w:ascii="Arial" w:hAnsi="Arial" w:cs="Arial"/>
+                                <w:sz w:val="24"/>
+                                <w:szCs w:val="24"/>
+                              </w:rPr>
+                              <w:t>was never reported as PUM or PUI as</w:t>
+                            </w:r>
+                            <w:r>
+                              <w:rPr>
+                                <w:rFonts w:ascii="Arial" w:hAnsi="Arial" w:cs="Arial"/>
+                                <w:sz w:val="24"/>
+                                <w:szCs w:val="24"/>
+                              </w:rPr>
+                              <w:t xml:space="preserve"> </w:t>
+                            </w:r>
+                            <w:r>
+                              <w:rPr>
+                                <w:rFonts w:ascii="Arial" w:hAnsi="Arial" w:cs="Arial"/>
+                                <w:sz w:val="24"/>
+                                <w:szCs w:val="24"/>
+                              </w:rPr>
+                              <w:t>per verification from Barangay Health Emergency Response Team (BHERT).</w:t>
+                            </w:r>
+                          </w:p>
+                          <w:p>
+                            <w:pPr>
+                              <w:ind w:firstLine="720"/>
+                              <w:jc w:val="both"/>
+                              <w:rPr>
+                                <w:rFonts w:ascii="Arial" w:hAnsi="Arial" w:cs="Arial"/>
+                                <w:sz w:val="24"/>
+                                <w:szCs w:val="24"/>
+                              </w:rPr>
+                            </w:pPr>
+                          </w:p>
+                          <w:p>
+                            <w:pPr>
+                              <w:ind w:firstLine="720"/>
+                              <w:jc w:val="both"/>
+                              <w:rPr>
+                                <w:rFonts w:ascii="Arial" w:hAnsi="Arial" w:cs="Arial"/>
+                                <w:sz w:val="24"/>
+                                <w:szCs w:val="24"/>
+                              </w:rPr>
+                            </w:pPr>
+                            <w:r>
+                              <w:rPr>
+                                <w:rFonts w:ascii="Arial" w:hAnsi="Arial" w:cs="Arial"/>
+                                <w:sz w:val="24"/>
+                                <w:szCs w:val="24"/>
+                              </w:rPr>
+                              <w:t xml:space="preserve">This certification is being issued upon request of the </w:t>
+                            </w:r>
+                            <w:proofErr w:type="gramStart"/>
+                            <w:r>
+                              <w:rPr>
+                                <w:rFonts w:ascii="Arial" w:hAnsi="Arial" w:cs="Arial"/>
+                                <w:sz w:val="24"/>
+                                <w:szCs w:val="24"/>
+                              </w:rPr>
+                              <w:t>aforementioned person</w:t>
+                            </w:r>
+                            <w:proofErr w:type="gramEnd"/>
+                            <w:r>
+                              <w:rPr>
+                                <w:rFonts w:ascii="Arial" w:hAnsi="Arial" w:cs="Arial"/>
+                                <w:sz w:val="24"/>
+                                <w:szCs w:val="24"/>
+                              </w:rPr>
+                              <w:t xml:space="preserve"> as a part of her </w:t>
+                            </w:r>
+                            <w:bookmarkStart w:id="0" w:name="_Hlk175236290"/>
+                            <w:r>
+                              <w:rPr>
+                                <w:rFonts w:ascii="Arial" w:hAnsi="Arial" w:cs="Arial"/>
+                                <w:b/>
+                                <w:bCs/>
+                                <w:sz w:val="24"/>
+                                <w:szCs w:val="24"/>
+                              </w:rPr>
+                              <w:t>${purpose}</w:t>
+                            </w:r>
+                            <w:r>
+                              <w:rPr>
+                                <w:rFonts w:ascii="Arial" w:hAnsi="Arial" w:cs="Arial"/>
+                                <w:sz w:val="24"/>
+                                <w:szCs w:val="24"/>
+                              </w:rPr>
+                              <w:t xml:space="preserve"> </w:t>
+                            </w:r>
+                            <w:bookmarkEnd w:id="0"/>
+                            <w:r>
+                              <w:rPr>
+                                <w:rFonts w:ascii="Arial" w:hAnsi="Arial" w:cs="Arial"/>
+                                <w:sz w:val="24"/>
+                                <w:szCs w:val="24"/>
+                              </w:rPr>
+                              <w:t xml:space="preserve">requirements. </w:t>
+                            </w:r>
+                          </w:p>
+                          <w:p>
+                            <w:pPr>
+                              <w:ind w:firstLine="720"/>
+                              <w:jc w:val="both"/>
+                              <w:rPr>
+                                <w:rFonts w:ascii="Arial" w:hAnsi="Arial" w:cs="Arial"/>
+                                <w:sz w:val="24"/>
+                                <w:szCs w:val="24"/>
+                              </w:rPr>
+                            </w:pPr>
+                          </w:p>
+                          <w:p>
+                            <w:pPr>
+                              <w:ind w:firstLine="720"/>
+                              <w:jc w:val="both"/>
+                              <w:rPr>
+                                <w:rFonts w:ascii="Arial" w:hAnsi="Arial" w:cs="Arial"/>
+                                <w:sz w:val="24"/>
+                                <w:szCs w:val="24"/>
+                              </w:rPr>
+                            </w:pPr>
+                            <w:r>
+                              <w:rPr>
+                                <w:rFonts w:ascii="Arial" w:hAnsi="Arial" w:cs="Arial"/>
+                                <w:sz w:val="24"/>
+                                <w:szCs w:val="24"/>
+                              </w:rPr>
+                              <w:t>Issued this</w:t>
+                            </w:r>
+                            <w:r>
+                              <w:rPr>
+                                <w:rFonts w:ascii="Arial" w:hAnsi="Arial" w:cs="Arial"/>
+                                <w:sz w:val="24"/>
+                                <w:szCs w:val="24"/>
+                              </w:rPr>
+                              <w:t xml:space="preserve"> </w:t>
+                            </w:r>
+                            <w:bookmarkStart w:id="1" w:name="_Hlk175236230"/>
+                            <w:r>
+                              <w:rPr>
+                                <w:rFonts w:ascii="Arial" w:hAnsi="Arial" w:cs="Arial"/>
+                                <w:sz w:val="24"/>
+                                <w:szCs w:val="24"/>
+                                <w:u w:val="single"/>
+                              </w:rPr>
+                              <w:t>${date}</w:t>
+                            </w:r>
+                            <w:r>
+                              <w:rPr>
+                                <w:rFonts w:ascii="Arial" w:hAnsi="Arial" w:cs="Arial"/>
+                                <w:sz w:val="24"/>
+                                <w:szCs w:val="24"/>
+                                <w:vertAlign w:val="superscript"/>
+                              </w:rPr>
+                              <w:t xml:space="preserve"> </w:t>
+                            </w:r>
+                            <w:bookmarkEnd w:id="1"/>
+                            <w:r>
+                              <w:rPr>
+                                <w:rFonts w:ascii="Arial" w:hAnsi="Arial" w:cs="Arial"/>
+                                <w:sz w:val="24"/>
+                                <w:szCs w:val="24"/>
+                              </w:rPr>
+                              <w:t xml:space="preserve">day of </w:t>
+                            </w:r>
+                            <w:bookmarkStart w:id="2" w:name="_Hlk175236253"/>
+                            <w:r>
+                              <w:rPr>
+                                <w:rFonts w:ascii="Arial" w:hAnsi="Arial" w:cs="Arial"/>
+                                <w:sz w:val="24"/>
+                                <w:szCs w:val="24"/>
+                                <w:u w:val="single"/>
+                              </w:rPr>
+                              <w:t>${month}</w:t>
+                            </w:r>
+                            <w:r>
+                              <w:rPr>
+                                <w:rFonts w:ascii="Arial" w:hAnsi="Arial" w:cs="Arial"/>
+                                <w:sz w:val="24"/>
+                                <w:szCs w:val="24"/>
+                                <w:u w:val="single"/>
+                              </w:rPr>
+                              <w:t xml:space="preserve">, </w:t>
+                            </w:r>
+                            <w:r>
+                              <w:rPr>
+                                <w:rFonts w:ascii="Arial" w:hAnsi="Arial" w:cs="Arial"/>
+                                <w:sz w:val="24"/>
+                                <w:szCs w:val="24"/>
+                                <w:u w:val="single"/>
+                              </w:rPr>
+                              <w:t>${year}</w:t>
+                            </w:r>
+                            <w:r>
+                              <w:rPr>
+                                <w:rFonts w:ascii="Arial" w:hAnsi="Arial" w:cs="Arial"/>
+                                <w:sz w:val="24"/>
+                                <w:szCs w:val="24"/>
+                                <w:u w:val="single"/>
+                              </w:rPr>
+                              <w:t xml:space="preserve"> </w:t>
+                            </w:r>
+                            <w:bookmarkEnd w:id="2"/>
+                            <w:r>
+                              <w:rPr>
+                                <w:rFonts w:ascii="Arial" w:hAnsi="Arial" w:cs="Arial"/>
+                                <w:sz w:val="24"/>
+                                <w:szCs w:val="24"/>
+                              </w:rPr>
+                              <w:t>at the Barangay Hall of Pusok, Lapu - Lapu City, Cebu Philippines.</w:t>
+                            </w:r>
+                          </w:p>
+                          <w:p>
+                            <w:pPr>
+                              <w:ind w:firstLine="720"/>
+                              <w:jc w:val="both"/>
+                              <w:rPr>
+                                <w:rFonts w:ascii="Arial" w:hAnsi="Arial" w:cs="Arial"/>
+                                <w:sz w:val="24"/>
+                                <w:szCs w:val="24"/>
+                              </w:rPr>
+                            </w:pPr>
+                          </w:p>
+                          <w:p>
+                            <w:pPr>
+                              <w:ind w:firstLine="720"/>
+                              <w:jc w:val="both"/>
+                              <w:rPr>
+                                <w:rFonts w:ascii="Arial" w:hAnsi="Arial" w:cs="Arial"/>
+                                <w:sz w:val="24"/>
+                                <w:szCs w:val="24"/>
+                              </w:rPr>
+                            </w:pPr>
+                          </w:p>
+                          <w:p>
+                            <w:pPr>
+                              <w:spacing w:after="0"/>
+                              <w:ind w:firstLine="720"/>
+                              <w:jc w:val="both"/>
+                              <w:rPr>
+                                <w:rFonts w:ascii="Arial" w:hAnsi="Arial" w:cs="Arial"/>
+                                <w:sz w:val="24"/>
+                                <w:szCs w:val="24"/>
+                              </w:rPr>
+                            </w:pPr>
+                          </w:p>
+                          <w:p>
+                            <w:pPr>
+                              <w:spacing w:after="0"/>
+                              <w:jc w:val="right"/>
+                              <w:rPr>
+                                <w:rFonts w:ascii="Arial" w:hAnsi="Arial" w:cs="Arial"/>
+                                <w:sz w:val="24"/>
+                                <w:szCs w:val="24"/>
+                              </w:rPr>
+                            </w:pPr>
+                            <w:r>
+                              <w:rPr>
+                                <w:rFonts w:ascii="Arial" w:hAnsi="Arial" w:cs="Arial"/>
+                                <w:sz w:val="24"/>
+                                <w:szCs w:val="24"/>
+                              </w:rPr>
+                              <w:t>JUAN C. DELA CRUZ</w:t>
+                            </w:r>
+                            <w:r>
+                              <w:rPr>
+                                <w:rFonts w:ascii="Arial" w:hAnsi="Arial" w:cs="Arial"/>
+                                <w:sz w:val="24"/>
+                                <w:szCs w:val="24"/>
+                              </w:rPr>
+                              <w:tab/>
+                            </w:r>
+                          </w:p>
+                          <w:p>
+                            <w:pPr>
+                              <w:spacing w:after="0"/>
+                              <w:rPr>
+                                <w:rFonts w:ascii="Arial" w:hAnsi="Arial" w:cs="Arial"/>
+                                <w:sz w:val="24"/>
+                                <w:szCs w:val="24"/>
+                              </w:rPr>
+                            </w:pPr>
+                            <w:r>
+                              <w:rPr>
+                                <w:rFonts w:ascii="Arial" w:hAnsi="Arial" w:cs="Arial"/>
+                                <w:sz w:val="24"/>
+                                <w:szCs w:val="24"/>
+                              </w:rPr>
+                              <w:tab/>
+                            </w:r>
+                            <w:r>
+                              <w:rPr>
+                                <w:rFonts w:ascii="Arial" w:hAnsi="Arial" w:cs="Arial"/>
+                                <w:sz w:val="24"/>
+                                <w:szCs w:val="24"/>
+                              </w:rPr>
+                              <w:tab/>
+                            </w:r>
+                            <w:r>
+                              <w:rPr>
+                                <w:rFonts w:ascii="Arial" w:hAnsi="Arial" w:cs="Arial"/>
+                                <w:sz w:val="24"/>
+                                <w:szCs w:val="24"/>
+                              </w:rPr>
+                              <w:tab/>
+                            </w:r>
+                            <w:r>
+                              <w:rPr>
+                                <w:rFonts w:ascii="Arial" w:hAnsi="Arial" w:cs="Arial"/>
+                                <w:sz w:val="24"/>
+                                <w:szCs w:val="24"/>
+                              </w:rPr>
+                              <w:tab/>
+                            </w:r>
+                            <w:r>
+                              <w:rPr>
+                                <w:rFonts w:ascii="Arial" w:hAnsi="Arial" w:cs="Arial"/>
+                                <w:sz w:val="24"/>
+                                <w:szCs w:val="24"/>
+                              </w:rPr>
+                              <w:tab/>
+                            </w:r>
+                            <w:r>
+                              <w:rPr>
+                                <w:rFonts w:ascii="Arial" w:hAnsi="Arial" w:cs="Arial"/>
+                                <w:sz w:val="24"/>
+                                <w:szCs w:val="24"/>
+                              </w:rPr>
+                              <w:tab/>
+                            </w:r>
+                            <w:r>
+                              <w:rPr>
+                                <w:rFonts w:ascii="Arial" w:hAnsi="Arial" w:cs="Arial"/>
+                                <w:sz w:val="24"/>
+                                <w:szCs w:val="24"/>
+                              </w:rPr>
+                              <w:tab/>
+                              <w:t>Punong Barangay</w:t>
+                            </w:r>
+                            <w:r>
+                              <w:rPr>
+                                <w:rFonts w:ascii="Arial" w:hAnsi="Arial" w:cs="Arial"/>
+                                <w:sz w:val="24"/>
+                                <w:szCs w:val="24"/>
+                              </w:rPr>
+                              <w:tab/>
+                            </w:r>
+                          </w:p>
+                        </w:txbxContent>
+                      </wps:txbx>
+                      <wps:bodyPr rot="0" vert="horz" wrap="square" lIns="91440" tIns="45720" rIns="91440" bIns="45720" anchor="t" anchorCtr="0" upright="1">
+                        <a:noAutofit/>
+                      </wps:bodyPr>
+                    </wps:wsp>
+                  </a:graphicData>
+                </a:graphic>
+                <wp14:sizeRelH relativeFrom="page">
+                  <wp14:pctWidth>0</wp14:pctWidth>
+                </wp14:sizeRelH>
+                <wp14:sizeRelV relativeFrom="page">
+                  <wp14:pctHeight>0</wp14:pctHeight>
+                </wp14:sizeRelV>
+              </wp:anchor>
+            </w:drawing>
+          </mc:Choice>
+          <mc:Fallback>
+            <w:pict>
+              <v:shapetype w14:anchorId="031E1349" id="_x0000_t202" coordsize="21600,21600" o:spt="202" path="m,l,21600r21600,l21600,xe">
+                <v:stroke joinstyle="miter"/>
+                <v:path gradientshapeok="t" o:connecttype="rect"/>
+              </v:shapetype>
+              <v:shape id="Text Box 4" o:spid="_x0000_s1026" type="#_x0000_t202" style="position:absolute;margin-left:135pt;margin-top:8.6pt;width:403.9pt;height:519.1pt;z-index:251661312;visibility:visible;mso-wrap-style:square;mso-width-percent:0;mso-height-percent:0;mso-wrap-distance-left:9pt;mso-wrap-distance-top:0;mso-wrap-distance-right:9pt;mso-wrap-distance-bottom:0;mso-position-horizontal:absolute;mso-position-horizontal-relative:text;mso-position-vertical:absolute;mso-position-vertical-relative:text;mso-width-percent:0;mso-height-percent:0;mso-width-relative:page;mso-height-relative:page;v-text-anchor:top" o:gfxdata="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" filled="f" strokecolor="white">
+                <v:textbox>
+                  <w:txbxContent>
+                    <w:p>
+                      <w:pPr>
+                        <w:ind w:left="1440" w:firstLine="720"/>
+                        <w:rPr>
+                          <w:rFonts w:ascii="Times New Roman" w:hAnsi="Times New Roman" w:cs="Times New Roman"/>
+                          <w:b/>
+                          <w:bCs/>
+                          <w:sz w:val="36"/>
+                          <w:szCs w:val="36"/>
+                        </w:rPr>
+                      </w:pPr>
+                      <w:r>
+                        <w:rPr>
+                          <w:rFonts w:ascii="Times New Roman" w:hAnsi="Times New Roman" w:cs="Times New Roman"/>
+                          <w:b/>
+                          <w:bCs/>
+                          <w:sz w:val="36"/>
+                          <w:szCs w:val="36"/>
+                        </w:rPr>
+                        <w:t>CERTIFICATION</w:t>
+                      </w:r>
+                    </w:p>
+                    <w:p>
+                      <w:pPr>
+                        <w:jc w:val="center"/>
+                        <w:rPr>
+                          <w:rFonts w:ascii="Arial" w:hAnsi="Arial" w:cs="Arial"/>
+                          <w:b/>
+                          <w:bCs/>
+                          <w:sz w:val="36"/>
+                          <w:szCs w:val="36"/>
+                        </w:rPr>
+                      </w:pPr>
+                    </w:p>
+                    <w:p>
+                      <w:pPr>
+                        <w:rPr>
+                          <w:rFonts w:ascii="Arial" w:hAnsi="Arial" w:cs="Arial"/>
+                          <w:b/>
+                          <w:bCs/>
+                          <w:sz w:val="24"/>
+                          <w:szCs w:val="24"/>
+                        </w:rPr>
+                      </w:pPr>
+                      <w:r>
+                        <w:rPr>
+                          <w:rFonts w:ascii="Arial" w:hAnsi="Arial" w:cs="Arial"/>
+                          <w:b/>
+                          <w:bCs/>
+                          <w:sz w:val="24"/>
+                          <w:szCs w:val="24"/>
+                        </w:rPr>
+                        <w:t>TO WHOM THIS MAY CONCERN:</w:t>
+                      </w:r>
+                    </w:p>
+                    <w:p>
+                      <w:pPr>
+                        <w:rPr>
+                          <w:rFonts w:ascii="Arial" w:hAnsi="Arial" w:cs="Arial"/>
+                          <w:b/>
+                          <w:bCs/>
+                          <w:sz w:val="24"/>
+                          <w:szCs w:val="24"/>
+                        </w:rPr>
+                      </w:pPr>
+                    </w:p>
+                    <w:p>
+                      <w:pPr>
+                        <w:ind w:firstLine="720"/>
+                        <w:jc w:val="both"/>
+                        <w:rPr>
+                          <w:rFonts w:ascii="Arial" w:hAnsi="Arial" w:cs="Arial"/>
+                          <w:sz w:val="24"/>
+                          <w:szCs w:val="24"/>
+                        </w:rPr>
+                      </w:pPr>
+                      <w:r>
+                        <w:rPr>
+                          <w:rFonts w:ascii="Arial" w:hAnsi="Arial" w:cs="Arial"/>
+                          <w:b/>
+                          <w:bCs/>
+                          <w:sz w:val="24"/>
+                          <w:szCs w:val="24"/>
+                        </w:rPr>
+                        <w:t xml:space="preserve">THIS IS TO CERTIFY </w:t>
+                      </w:r>
+                      <w:r>
+                        <w:rPr>
+                          <w:rFonts w:ascii="Arial" w:hAnsi="Arial" w:cs="Arial"/>
+                          <w:sz w:val="24"/>
+                          <w:szCs w:val="24"/>
+                        </w:rPr>
+                        <w:t xml:space="preserve">that </w:t>
+                      </w:r>
+                      <w:r>
+                        <w:rPr>
+                          <w:rFonts w:ascii="Arial" w:hAnsi="Arial" w:cs="Arial"/>
+                          <w:b/>
+                          <w:bCs/>
+                          <w:sz w:val="24"/>
+                          <w:szCs w:val="24"/>
+                        </w:rPr>
+                        <w:t xml:space="preserve">${name} </w:t>
+                      </w:r>
+                      <w:r>
+                        <w:rPr>
+                          <w:rFonts w:ascii="Arial" w:hAnsi="Arial" w:cs="Arial"/>
+                          <w:sz w:val="24"/>
+                          <w:szCs w:val="24"/>
+                        </w:rPr>
+                        <w:t>${gender}</w:t>
+                      </w:r>
+                      <w:r>
+                        <w:rPr>
+                          <w:rFonts w:ascii="Arial" w:hAnsi="Arial" w:cs="Arial"/>
+                          <w:sz w:val="24"/>
+                          <w:szCs w:val="24"/>
+                        </w:rPr>
+                        <w:t xml:space="preserve">, of legal age and a resident of Barangay </w:t>
+                      </w:r>
+                      <w:proofErr w:type="spellStart"/>
+                      <w:r>
+                        <w:rPr>
+                          <w:rFonts w:ascii="Arial" w:hAnsi="Arial" w:cs="Arial"/>
+                          <w:sz w:val="24"/>
+                          <w:szCs w:val="24"/>
+                        </w:rPr>
+                        <w:t>Pusok</w:t>
+                      </w:r>
+                      <w:proofErr w:type="spellEnd"/>
+                      <w:r>
+                        <w:rPr>
+                          <w:rFonts w:ascii="Arial" w:hAnsi="Arial" w:cs="Arial"/>
+                          <w:sz w:val="24"/>
+                          <w:szCs w:val="24"/>
+                        </w:rPr>
+                        <w:t>, Lapu – Lapu City.</w:t>
+                      </w:r>
+                    </w:p>
+                    <w:p>
+                      <w:pPr>
+                        <w:ind w:firstLine="720"/>
+                        <w:jc w:val="both"/>
+                        <w:rPr>
+                          <w:rFonts w:ascii="Arial" w:hAnsi="Arial" w:cs="Arial"/>
+                          <w:sz w:val="24"/>
+                          <w:szCs w:val="24"/>
+                        </w:rPr>
+                      </w:pPr>
+                    </w:p>
+                    <w:p>
+                      <w:pPr>
+                        <w:ind w:firstLine="720"/>
+                        <w:jc w:val="both"/>
+                        <w:rPr>
+                          <w:rFonts w:ascii="Arial" w:hAnsi="Arial" w:cs="Arial"/>
+                          <w:sz w:val="24"/>
+                          <w:szCs w:val="24"/>
+                        </w:rPr>
+                      </w:pPr>
+                      <w:r>
+                        <w:rPr>
+                          <w:rFonts w:ascii="Arial" w:hAnsi="Arial" w:cs="Arial"/>
+                          <w:sz w:val="24"/>
+                          <w:szCs w:val="24"/>
+                        </w:rPr>
+                        <w:t xml:space="preserve">This is to certify further that the above-mentioned person </w:t>
+                      </w:r>
+                      <w:r>
+                        <w:rPr>
+                          <w:rFonts w:ascii="Arial" w:hAnsi="Arial" w:cs="Arial"/>
+                          <w:sz w:val="24"/>
+                          <w:szCs w:val="24"/>
+                        </w:rPr>
+                        <w:t>was never reported as PUM or PUI as</w:t>
+                      </w:r>
+                      <w:r>
+                        <w:rPr>
+                          <w:rFonts w:ascii="Arial" w:hAnsi="Arial" w:cs="Arial"/>
+                          <w:sz w:val="24"/>
+                          <w:szCs w:val="24"/>
+                        </w:rPr>
+                        <w:t xml:space="preserve"> </w:t>
+                      </w:r>
+                      <w:r>
+                        <w:rPr>
+                          <w:rFonts w:ascii="Arial" w:hAnsi="Arial" w:cs="Arial"/>
+                          <w:sz w:val="24"/>
+                          <w:szCs w:val="24"/>
+                        </w:rPr>
+                        <w:t>per verification from Barangay Health Emergency Response Team (BHERT).</w:t>
+                      </w:r>
+                    </w:p>
+                    <w:p>
+                      <w:pPr>
+                        <w:ind w:firstLine="720"/>
+                        <w:jc w:val="both"/>
+                        <w:rPr>
+                          <w:rFonts w:ascii="Arial" w:hAnsi="Arial" w:cs="Arial"/>
+                          <w:sz w:val="24"/>
+                          <w:szCs w:val="24"/>
+                        </w:rPr>
+                      </w:pPr>
+                    </w:p>
+                    <w:p>
+                      <w:pPr>
+                        <w:ind w:firstLine="720"/>
+                        <w:jc w:val="both"/>
+                        <w:rPr>
+                          <w:rFonts w:ascii="Arial" w:hAnsi="Arial" w:cs="Arial"/>
+                          <w:sz w:val="24"/>
+                          <w:szCs w:val="24"/>
+                        </w:rPr>
+                      </w:pPr>
+                      <w:r>
+                        <w:rPr>
+                          <w:rFonts w:ascii="Arial" w:hAnsi="Arial" w:cs="Arial"/>
+                          <w:sz w:val="24"/>
+                          <w:szCs w:val="24"/>
+                        </w:rPr>
+                        <w:t xml:space="preserve">This certification is being issued upon request of the </w:t>
+                      </w:r>
+                      <w:proofErr w:type="gramStart"/>
+                      <w:r>
+                        <w:rPr>
+                          <w:rFonts w:ascii="Arial" w:hAnsi="Arial" w:cs="Arial"/>
+                          <w:sz w:val="24"/>
+                          <w:szCs w:val="24"/>
+                        </w:rPr>
+                        <w:t>aforementioned person</w:t>
+                      </w:r>
+                      <w:proofErr w:type="gramEnd"/>
+                      <w:r>
+                        <w:rPr>
+                          <w:rFonts w:ascii="Arial" w:hAnsi="Arial" w:cs="Arial"/>
+                          <w:sz w:val="24"/>
+                          <w:szCs w:val="24"/>
+                        </w:rPr>
+                        <w:t xml:space="preserve"> as a part of her </w:t>
+                      </w:r>
+                      <w:bookmarkStart w:id="3" w:name="_Hlk175236290"/>
+                      <w:r>
+                        <w:rPr>
+                          <w:rFonts w:ascii="Arial" w:hAnsi="Arial" w:cs="Arial"/>
+                          <w:b/>
+                          <w:bCs/>
+                          <w:sz w:val="24"/>
+                          <w:szCs w:val="24"/>
+                        </w:rPr>
+                        <w:t>${purpose}</w:t>
+                      </w:r>
+                      <w:r>
+                        <w:rPr>
+                          <w:rFonts w:ascii="Arial" w:hAnsi="Arial" w:cs="Arial"/>
+                          <w:sz w:val="24"/>
+                          <w:szCs w:val="24"/>
+                        </w:rPr>
+                        <w:t xml:space="preserve"> </w:t>
+                      </w:r>
+                      <w:bookmarkEnd w:id="3"/>
+                      <w:r>
+                        <w:rPr>
+                          <w:rFonts w:ascii="Arial" w:hAnsi="Arial" w:cs="Arial"/>
+                          <w:sz w:val="24"/>
+                          <w:szCs w:val="24"/>
+                        </w:rPr>
+                        <w:t xml:space="preserve">requirements. </w:t>
+                      </w:r>
+                    </w:p>
+                    <w:p>
+                      <w:pPr>
+                        <w:ind w:firstLine="720"/>
+                        <w:jc w:val="both"/>
+                        <w:rPr>
+                          <w:rFonts w:ascii="Arial" w:hAnsi="Arial" w:cs="Arial"/>
+                          <w:sz w:val="24"/>
+                          <w:szCs w:val="24"/>
+                        </w:rPr>
+                      </w:pPr>
+                    </w:p>
+                    <w:p>
+                      <w:pPr>
+                        <w:ind w:firstLine="720"/>
+                        <w:jc w:val="both"/>
+                        <w:rPr>
+                          <w:rFonts w:ascii="Arial" w:hAnsi="Arial" w:cs="Arial"/>
+                          <w:sz w:val="24"/>
+                          <w:szCs w:val="24"/>
+                        </w:rPr>
+                      </w:pPr>
+                      <w:r>
+                        <w:rPr>
+                          <w:rFonts w:ascii="Arial" w:hAnsi="Arial" w:cs="Arial"/>
+                          <w:sz w:val="24"/>
+                          <w:szCs w:val="24"/>
+                        </w:rPr>
+                        <w:t>Issued this</w:t>
+                      </w:r>
+                      <w:r>
+                        <w:rPr>
+                          <w:rFonts w:ascii="Arial" w:hAnsi="Arial" w:cs="Arial"/>
+                          <w:sz w:val="24"/>
+                          <w:szCs w:val="24"/>
+                        </w:rPr>
+                        <w:t xml:space="preserve"> </w:t>
+                      </w:r>
+                      <w:bookmarkStart w:id="4" w:name="_Hlk175236230"/>
+                      <w:r>
+                        <w:rPr>
+                          <w:rFonts w:ascii="Arial" w:hAnsi="Arial" w:cs="Arial"/>
+                          <w:sz w:val="24"/>
+                          <w:szCs w:val="24"/>
+                          <w:u w:val="single"/>
+                        </w:rPr>
+                        <w:t>${date}</w:t>
+                      </w:r>
+                      <w:r>
+                        <w:rPr>
+                          <w:rFonts w:ascii="Arial" w:hAnsi="Arial" w:cs="Arial"/>
+                          <w:sz w:val="24"/>
+                          <w:szCs w:val="24"/>
+                          <w:vertAlign w:val="superscript"/>
+                        </w:rPr>
+                        <w:t xml:space="preserve"> </w:t>
+                      </w:r>
+                      <w:bookmarkEnd w:id="4"/>
+                      <w:r>
+                        <w:rPr>
+                          <w:rFonts w:ascii="Arial" w:hAnsi="Arial" w:cs="Arial"/>
+                          <w:sz w:val="24"/>
+                          <w:szCs w:val="24"/>
+                        </w:rPr>
+                        <w:t xml:space="preserve">day of </w:t>
+                      </w:r>
+                      <w:bookmarkStart w:id="5" w:name="_Hlk175236253"/>
+                      <w:r>
+                        <w:rPr>
+                          <w:rFonts w:ascii="Arial" w:hAnsi="Arial" w:cs="Arial"/>
+                          <w:sz w:val="24"/>
+                          <w:szCs w:val="24"/>
+                          <w:u w:val="single"/>
+                        </w:rPr>
+                        <w:t>${month}</w:t>
+                      </w:r>
+                      <w:r>
+                        <w:rPr>
+                          <w:rFonts w:ascii="Arial" w:hAnsi="Arial" w:cs="Arial"/>
+                          <w:sz w:val="24"/>
+                          <w:szCs w:val="24"/>
+                          <w:u w:val="single"/>
+                        </w:rPr>
+                        <w:t xml:space="preserve">, </w:t>
+                      </w:r>
+                      <w:r>
+                        <w:rPr>
+                          <w:rFonts w:ascii="Arial" w:hAnsi="Arial" w:cs="Arial"/>
+                          <w:sz w:val="24"/>
+                          <w:szCs w:val="24"/>
+                          <w:u w:val="single"/>
+                        </w:rPr>
+                        <w:t>${year}</w:t>
+                      </w:r>
+                      <w:r>
+                        <w:rPr>
+                          <w:rFonts w:ascii="Arial" w:hAnsi="Arial" w:cs="Arial"/>
+                          <w:sz w:val="24"/>
+                          <w:szCs w:val="24"/>
+                          <w:u w:val="single"/>
+                        </w:rPr>
+                        <w:t xml:space="preserve"> </w:t>
+                      </w:r>
+                      <w:bookmarkEnd w:id="5"/>
+                      <w:r>
+                        <w:rPr>
+                          <w:rFonts w:ascii="Arial" w:hAnsi="Arial" w:cs="Arial"/>
+                          <w:sz w:val="24"/>
+                          <w:szCs w:val="24"/>
+                        </w:rPr>
+                        <w:t>at the Barangay Hall of Pusok, Lapu - Lapu City, Cebu Philippines.</w:t>
+                      </w:r>
+                    </w:p>
+                    <w:p>
+                      <w:pPr>
+                        <w:ind w:firstLine="720"/>
+                        <w:jc w:val="both"/>
+                        <w:rPr>
+                          <w:rFonts w:ascii="Arial" w:hAnsi="Arial" w:cs="Arial"/>
+                          <w:sz w:val="24"/>
+                          <w:szCs w:val="24"/>
+                        </w:rPr>
+                      </w:pPr>
+                    </w:p>
+                    <w:p>
+                      <w:pPr>
+                        <w:ind w:firstLine="720"/>
+                        <w:jc w:val="both"/>
+                        <w:rPr>
+                          <w:rFonts w:ascii="Arial" w:hAnsi="Arial" w:cs="Arial"/>
+                          <w:sz w:val="24"/>
+                          <w:szCs w:val="24"/>
+                        </w:rPr>
+                      </w:pPr>
+                    </w:p>
+                    <w:p>
+                      <w:pPr>
+                        <w:spacing w:after="0"/>
+                        <w:ind w:firstLine="720"/>
+                        <w:jc w:val="both"/>
+                        <w:rPr>
+                          <w:rFonts w:ascii="Arial" w:hAnsi="Arial" w:cs="Arial"/>
+                          <w:sz w:val="24"/>
+                          <w:szCs w:val="24"/>
+                        </w:rPr>
+                      </w:pPr>
+                    </w:p>
+                    <w:p>
+                      <w:pPr>
+                        <w:spacing w:after="0"/>
+                        <w:jc w:val="right"/>
+                        <w:rPr>
+                          <w:rFonts w:ascii="Arial" w:hAnsi="Arial" w:cs="Arial"/>
+                          <w:sz w:val="24"/>
+                          <w:szCs w:val="24"/>
+                        </w:rPr>
+                      </w:pPr>
+                      <w:r>
+                        <w:rPr>
+                          <w:rFonts w:ascii="Arial" w:hAnsi="Arial" w:cs="Arial"/>
+                          <w:sz w:val="24"/>
+                          <w:szCs w:val="24"/>
+                        </w:rPr>
+                        <w:t>JUAN C. DELA CRUZ</w:t>
+                      </w:r>
+                      <w:r>
+                        <w:rPr>
+                          <w:rFonts w:ascii="Arial" w:hAnsi="Arial" w:cs="Arial"/>
+                          <w:sz w:val="24"/>
+                          <w:szCs w:val="24"/>
+                        </w:rPr>
+                        <w:tab/>
+                      </w:r>
+                    </w:p>
+                    <w:p>
+                      <w:pPr>
+                        <w:spacing w:after="0"/>
+                        <w:rPr>
+                          <w:rFonts w:ascii="Arial" w:hAnsi="Arial" w:cs="Arial"/>
+                          <w:sz w:val="24"/>
+                          <w:szCs w:val="24"/>
+                        </w:rPr>
+                      </w:pPr>
+                      <w:r>
+                        <w:rPr>
+                          <w:rFonts w:ascii="Arial" w:hAnsi="Arial" w:cs="Arial"/>
+                          <w:sz w:val="24"/>
+                          <w:szCs w:val="24"/>
+                        </w:rPr>
+                        <w:tab/>
+                      </w:r>
+                      <w:r>
+                        <w:rPr>
+                          <w:rFonts w:ascii="Arial" w:hAnsi="Arial" w:cs="Arial"/>
+                          <w:sz w:val="24"/>
+                          <w:szCs w:val="24"/>
+                        </w:rPr>
+                        <w:tab/>
+                      </w:r>
+                      <w:r>
+                        <w:rPr>
+                          <w:rFonts w:ascii="Arial" w:hAnsi="Arial" w:cs="Arial"/>
+                          <w:sz w:val="24"/>
+                          <w:szCs w:val="24"/>
+                        </w:rPr>
+                        <w:tab/>
+                      </w:r>
+                      <w:r>
+                        <w:rPr>
+                          <w:rFonts w:ascii="Arial" w:hAnsi="Arial" w:cs="Arial"/>
+                          <w:sz w:val="24"/>
+                          <w:szCs w:val="24"/>
+                        </w:rPr>
+                        <w:tab/>
+                      </w:r>
+                      <w:r>
+                        <w:rPr>
+                          <w:rFonts w:ascii="Arial" w:hAnsi="Arial" w:cs="Arial"/>
+                          <w:sz w:val="24"/>
+                          <w:szCs w:val="24"/>
+                        </w:rPr>
+                        <w:tab/>
+                      </w:r>
+                      <w:r>
+                        <w:rPr>
+                          <w:rFonts w:ascii="Arial" w:hAnsi="Arial" w:cs="Arial"/>
+                          <w:sz w:val="24"/>
+                          <w:szCs w:val="24"/>
+                        </w:rPr>
+                        <w:tab/>
+                      </w:r>
+                      <w:r>
+                        <w:rPr>
+                          <w:rFonts w:ascii="Arial" w:hAnsi="Arial" w:cs="Arial"/>
+                          <w:sz w:val="24"/>
+                          <w:szCs w:val="24"/>
+                        </w:rPr>
+                        <w:tab/>
+                        <w:t>Punong Barangay</w:t>
+                      </w:r>
+                      <w:r>
+                        <w:rPr>
+                          <w:rFonts w:ascii="Arial" w:hAnsi="Arial" w:cs="Arial"/>
+                          <w:sz w:val="24"/>
+                          <w:szCs w:val="24"/>
+                        </w:rPr>
+                        <w:tab/>
+                      </w:r>
+                    </w:p>
+                  </w:txbxContent>
+                </v:textbox>
               </v:shape>
             </w:pict>
           </mc:Fallback>
@@ -318,13 +1471,13 @@
         <mc:AlternateContent>
           <mc:Choice Requires="wps">
             <w:drawing>
-              <wp:anchor distT="0" distB="0" distL="114300" distR="114300" simplePos="0" relativeHeight="251660288" behindDoc="0" locked="0" layoutInCell="1" allowOverlap="1" wp14:anchorId="76CA9513" wp14:editId="25D7DF11">
+              <wp:anchor distT="0" distB="0" distL="114300" distR="114300" simplePos="0" relativeHeight="251660288" behindDoc="0" locked="0" layoutInCell="1" allowOverlap="1" wp14:anchorId="76CA9513" wp14:editId="5399394B">
                 <wp:simplePos x="0" y="0"/>
                 <wp:positionH relativeFrom="column">
-                  <wp:posOffset>-402590</wp:posOffset>
+                  <wp:posOffset>3175</wp:posOffset>
                 </wp:positionH>
                 <wp:positionV relativeFrom="paragraph">
-                  <wp:posOffset>608330</wp:posOffset>
+                  <wp:posOffset>112395</wp:posOffset>
                 </wp:positionV>
                 <wp:extent cx="1681480" cy="6607810"/>
                 <wp:effectExtent l="6985" t="10795" r="6985" b="10795"/>
@@ -935,7 +2088,7 @@
           </mc:Choice>
           <mc:Fallback>
             <w:pict>
-              <v:rect w14:anchorId="76CA9513" id="Rectangle 3" o:spid="_x0000_s1026" style="position:absolute;left:0;text-align:left;margin-left:-31.7pt;margin-top:47.9pt;width:132.4pt;height:520.3pt;z-index:251660288;visibility:visible;mso-wrap-style:square;mso-width-percent:0;mso-height-percent:0;mso-wrap-distance-left:9pt;mso-wrap-distance-top:0;mso-wrap-distance-right:9pt;mso-wrap-distance-bottom:0;mso-position-horizontal:absolute;mso-position-horizontal-relative:text;mso-position-vertical:absolute;mso-position-vertical-relative:text;mso-width-percent:0;mso-height-percent:0;mso-width-relative:page;mso-height-relative:page;v-text-anchor:top" o:gfxdata="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" filled="f" strokeweight="1pt">
+              <v:rect w14:anchorId="76CA9513" id="Rectangle 3" o:spid="_x0000_s1027" style="position:absolute;margin-left:.25pt;margin-top:8.85pt;width:132.4pt;height:520.3pt;z-index:251660288;visibility:visible;mso-wrap-style:square;mso-width-percent:0;mso-height-percent:0;mso-wrap-distance-left:9pt;mso-wrap-distance-top:0;mso-wrap-distance-right:9pt;mso-wrap-distance-bottom:0;mso-position-horizontal:absolute;mso-position-horizontal-relative:text;mso-position-vertical:absolute;mso-position-vertical-relative:text;mso-width-percent:0;mso-height-percent:0;mso-width-relative:page;mso-height-relative:page;v-text-anchor:top" o:gfxdata="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" filled="f" strokeweight="1pt">
                 <v:textbox>
                   <w:txbxContent>
                     <w:p>
@@ -1489,1059 +2642,6 @@
                   </w:txbxContent>
                 </v:textbox>
               </v:rect>
-            </w:pict>
-          </mc:Fallback>
-        </mc:AlternateContent>
-      </w:r>
-      <w:r>
-        <w:rPr>
-          <w:rFonts w:ascii="Arial" w:hAnsi="Arial" w:cs="Arial"/>
-          <w:sz w:val="20"/>
-          <w:szCs w:val="20"/>
-        </w:rPr>
-        <w:t>Tel. No.: 340-7771</w:t>
-      </w:r>
-    </w:p>
-    <w:p>
-      <w:pPr>
-        <w:rPr>
-          <w:rFonts w:ascii="Arial" w:hAnsi="Arial" w:cs="Arial"/>
-          <w:sz w:val="20"/>
-          <w:szCs w:val="20"/>
-        </w:rPr>
-      </w:pPr>
-    </w:p>
-    <w:p>
-      <w:pPr>
-        <w:rPr>
-          <w:rFonts w:ascii="Arial" w:hAnsi="Arial" w:cs="Arial"/>
-          <w:sz w:val="20"/>
-          <w:szCs w:val="20"/>
-        </w:rPr>
-      </w:pPr>
-      <w:r>
-        <w:rPr>
-          <w:rFonts w:ascii="Arial" w:hAnsi="Arial" w:cs="Arial"/>
-          <w:noProof/>
-          <w:sz w:val="20"/>
-          <w:szCs w:val="20"/>
-        </w:rPr>
-        <mc:AlternateContent>
-          <mc:Choice Requires="wps">
-            <w:drawing>
-              <wp:anchor distT="0" distB="0" distL="114300" distR="114300" simplePos="0" relativeHeight="251661312" behindDoc="0" locked="0" layoutInCell="1" allowOverlap="1" wp14:anchorId="031E1349" wp14:editId="3D7CF1A1">
-                <wp:simplePos x="0" y="0"/>
-                <wp:positionH relativeFrom="column">
-                  <wp:posOffset>1354455</wp:posOffset>
-                </wp:positionH>
-                <wp:positionV relativeFrom="paragraph">
-                  <wp:posOffset>172085</wp:posOffset>
-                </wp:positionV>
-                <wp:extent cx="5080000" cy="6607810"/>
-                <wp:effectExtent l="11430" t="10795" r="13970" b="10795"/>
-                <wp:wrapNone/>
-                <wp:docPr id="1008721026" name="Text Box 4"/>
-                <wp:cNvGraphicFramePr>
-                  <a:graphicFrameLocks xmlns:a="http://schemas.openxmlformats.org/drawingml/2006/main"/>
-                </wp:cNvGraphicFramePr>
-                <a:graphic xmlns:a="http://schemas.openxmlformats.org/drawingml/2006/main">
-                  <a:graphicData uri="http://schemas.microsoft.com/office/word/2010/wordprocessingShape">
-                    <wps:wsp>
-                      <wps:cNvSpPr txBox="1">
-                        <a:spLocks noChangeArrowheads="1"/>
-                      </wps:cNvSpPr>
-                      <wps:spPr bwMode="auto">
-                        <a:xfrm>
-                          <a:off x="0" y="0"/>
-                          <a:ext cx="5080000" cy="6607810"/>
-                        </a:xfrm>
-                        <a:prstGeom prst="rect">
-                          <a:avLst/>
-                        </a:prstGeom>
-                        <a:noFill/>
-                        <a:ln w="9525">
-                          <a:solidFill>
-                            <a:srgbClr val="FFFFFF"/>
-                          </a:solidFill>
-                          <a:miter lim="800000"/>
-                          <a:headEnd/>
-                          <a:tailEnd/>
-                        </a:ln>
-                        <a:extLst>
-                          <a:ext uri="{909E8E84-426E-40DD-AFC4-6F175D3DCCD1}">
-                            <a14:hiddenFill xmlns:a14="http://schemas.microsoft.com/office/drawing/2010/main">
-                              <a:solidFill>
-                                <a:srgbClr val="FFFFFF"/>
-                              </a:solidFill>
-                            </a14:hiddenFill>
-                          </a:ext>
-                        </a:extLst>
-                      </wps:spPr>
-                      <wps:txbx>
-                        <w:txbxContent>
-                          <w:p>
-                            <w:pPr>
-                              <w:jc w:val="center"/>
-                              <w:rPr>
-                                <w:rFonts w:ascii="Times New Roman" w:hAnsi="Times New Roman" w:cs="Times New Roman"/>
-                                <w:b/>
-                                <w:bCs/>
-                                <w:sz w:val="36"/>
-                                <w:szCs w:val="36"/>
-                              </w:rPr>
-                            </w:pPr>
-                            <w:r>
-                              <w:rPr>
-                                <w:rFonts w:ascii="Times New Roman" w:hAnsi="Times New Roman" w:cs="Times New Roman"/>
-                                <w:b/>
-                                <w:bCs/>
-                                <w:sz w:val="36"/>
-                                <w:szCs w:val="36"/>
-                              </w:rPr>
-                              <w:t>CERTIFICATION</w:t>
-                            </w:r>
-                          </w:p>
-                          <w:p>
-                            <w:pPr>
-                              <w:jc w:val="center"/>
-                              <w:rPr>
-                                <w:rFonts w:ascii="Arial" w:hAnsi="Arial" w:cs="Arial"/>
-                                <w:b/>
-                                <w:bCs/>
-                                <w:sz w:val="36"/>
-                                <w:szCs w:val="36"/>
-                              </w:rPr>
-                            </w:pPr>
-                          </w:p>
-                          <w:p>
-                            <w:pPr>
-                              <w:rPr>
-                                <w:rFonts w:ascii="Arial" w:hAnsi="Arial" w:cs="Arial"/>
-                                <w:b/>
-                                <w:bCs/>
-                                <w:sz w:val="24"/>
-                                <w:szCs w:val="24"/>
-                              </w:rPr>
-                            </w:pPr>
-                            <w:r>
-                              <w:rPr>
-                                <w:rFonts w:ascii="Arial" w:hAnsi="Arial" w:cs="Arial"/>
-                                <w:b/>
-                                <w:bCs/>
-                                <w:sz w:val="24"/>
-                                <w:szCs w:val="24"/>
-                              </w:rPr>
-                              <w:t>TO WHOM THIS MAY CONCERN:</w:t>
-                            </w:r>
-                          </w:p>
-                          <w:p>
-                            <w:pPr>
-                              <w:rPr>
-                                <w:rFonts w:ascii="Arial" w:hAnsi="Arial" w:cs="Arial"/>
-                                <w:b/>
-                                <w:bCs/>
-                                <w:sz w:val="24"/>
-                                <w:szCs w:val="24"/>
-                              </w:rPr>
-                            </w:pPr>
-                          </w:p>
-                          <w:p>
-                            <w:pPr>
-                              <w:ind w:firstLine="720"/>
-                              <w:jc w:val="both"/>
-                              <w:rPr>
-                                <w:rFonts w:ascii="Arial" w:hAnsi="Arial" w:cs="Arial"/>
-                                <w:sz w:val="24"/>
-                                <w:szCs w:val="24"/>
-                              </w:rPr>
-                            </w:pPr>
-                            <w:r>
-                              <w:rPr>
-                                <w:rFonts w:ascii="Arial" w:hAnsi="Arial" w:cs="Arial"/>
-                                <w:b/>
-                                <w:bCs/>
-                                <w:sz w:val="24"/>
-                                <w:szCs w:val="24"/>
-                              </w:rPr>
-                              <w:t xml:space="preserve">THIS IS TO CERTIFY </w:t>
-                            </w:r>
-                            <w:r>
-                              <w:rPr>
-                                <w:rFonts w:ascii="Arial" w:hAnsi="Arial" w:cs="Arial"/>
-                                <w:sz w:val="24"/>
-                                <w:szCs w:val="24"/>
-                              </w:rPr>
-                              <w:t xml:space="preserve">that </w:t>
-                            </w:r>
-                            <w:r>
-                              <w:rPr>
-                                <w:rFonts w:ascii="Arial" w:hAnsi="Arial" w:cs="Arial"/>
-                                <w:b/>
-                                <w:bCs/>
-                                <w:sz w:val="24"/>
-                                <w:szCs w:val="24"/>
-                              </w:rPr>
-                              <w:t xml:space="preserve">${name} </w:t>
-                            </w:r>
-                            <w:r>
-                              <w:rPr>
-                                <w:rFonts w:ascii="Arial" w:hAnsi="Arial" w:cs="Arial"/>
-                                <w:sz w:val="24"/>
-                                <w:szCs w:val="24"/>
-                              </w:rPr>
-                              <w:t>female, of legal age and a resident of Barangay Pusok , Lapu – Lapu City.</w:t>
-                            </w:r>
-                          </w:p>
-                          <w:p>
-                            <w:pPr>
-                              <w:ind w:firstLine="720"/>
-                              <w:jc w:val="both"/>
-                              <w:rPr>
-                                <w:rFonts w:ascii="Arial" w:hAnsi="Arial" w:cs="Arial"/>
-                                <w:sz w:val="24"/>
-                                <w:szCs w:val="24"/>
-                              </w:rPr>
-                            </w:pPr>
-                          </w:p>
-                          <w:p>
-                            <w:pPr>
-                              <w:ind w:firstLine="720"/>
-                              <w:jc w:val="both"/>
-                              <w:rPr>
-                                <w:rFonts w:ascii="Arial" w:hAnsi="Arial" w:cs="Arial"/>
-                                <w:sz w:val="24"/>
-                                <w:szCs w:val="24"/>
-                              </w:rPr>
-                            </w:pPr>
-                            <w:r>
-                              <w:rPr>
-                                <w:rFonts w:ascii="Arial" w:hAnsi="Arial" w:cs="Arial"/>
-                                <w:sz w:val="24"/>
-                                <w:szCs w:val="24"/>
-                              </w:rPr>
-                              <w:t xml:space="preserve">This is to certify further that the above-mentioned person </w:t>
-                            </w:r>
-                            <w:r>
-                              <w:rPr>
-                                <w:rFonts w:ascii="Arial" w:hAnsi="Arial" w:cs="Arial"/>
-                                <w:sz w:val="24"/>
-                                <w:szCs w:val="24"/>
-                              </w:rPr>
-                              <w:t>was never reported as PUM or PUI as</w:t>
-                            </w:r>
-                            <w:r>
-                              <w:rPr>
-                                <w:rFonts w:ascii="Arial" w:hAnsi="Arial" w:cs="Arial"/>
-                                <w:sz w:val="24"/>
-                                <w:szCs w:val="24"/>
-                              </w:rPr>
-                              <w:t xml:space="preserve"> </w:t>
-                            </w:r>
-                            <w:r>
-                              <w:rPr>
-                                <w:rFonts w:ascii="Arial" w:hAnsi="Arial" w:cs="Arial"/>
-                                <w:sz w:val="24"/>
-                                <w:szCs w:val="24"/>
-                              </w:rPr>
-                              <w:t>per verification from Barangay Health Emergency Response Team (BHERT).</w:t>
-                            </w:r>
-                          </w:p>
-                          <w:p>
-                            <w:pPr>
-                              <w:ind w:firstLine="720"/>
-                              <w:jc w:val="both"/>
-                              <w:rPr>
-                                <w:rFonts w:ascii="Arial" w:hAnsi="Arial" w:cs="Arial"/>
-                                <w:sz w:val="24"/>
-                                <w:szCs w:val="24"/>
-                              </w:rPr>
-                            </w:pPr>
-                          </w:p>
-                          <w:p>
-                            <w:pPr>
-                              <w:ind w:firstLine="720"/>
-                              <w:jc w:val="both"/>
-                              <w:rPr>
-                                <w:rFonts w:ascii="Arial" w:hAnsi="Arial" w:cs="Arial"/>
-                                <w:sz w:val="24"/>
-                                <w:szCs w:val="24"/>
-                              </w:rPr>
-                            </w:pPr>
-                            <w:r>
-                              <w:rPr>
-                                <w:rFonts w:ascii="Arial" w:hAnsi="Arial" w:cs="Arial"/>
-                                <w:sz w:val="24"/>
-                                <w:szCs w:val="24"/>
-                              </w:rPr>
-                              <w:t xml:space="preserve">This certification is being issued upon request of the aforementioned person as a part of her </w:t>
-                            </w:r>
-                            <w:r>
-                              <w:rPr>
-                                <w:rFonts w:ascii="Arial" w:hAnsi="Arial" w:cs="Arial"/>
-                                <w:b/>
-                                <w:bCs/>
-                                <w:sz w:val="24"/>
-                                <w:szCs w:val="24"/>
-                              </w:rPr>
-                              <w:t>${purpose}</w:t>
-                            </w:r>
-                            <w:r>
-                              <w:rPr>
-                                <w:rFonts w:ascii="Arial" w:hAnsi="Arial" w:cs="Arial"/>
-                                <w:sz w:val="24"/>
-                                <w:szCs w:val="24"/>
-                              </w:rPr>
-                              <w:t xml:space="preserve"> </w:t>
-                            </w:r>
-                            <w:r>
-                              <w:rPr>
-                                <w:rFonts w:ascii="Arial" w:hAnsi="Arial" w:cs="Arial"/>
-                                <w:sz w:val="24"/>
-                                <w:szCs w:val="24"/>
-                              </w:rPr>
-                              <w:t xml:space="preserve">requirements. </w:t>
-                            </w:r>
-                          </w:p>
-                          <w:p>
-                            <w:pPr>
-                              <w:ind w:firstLine="720"/>
-                              <w:jc w:val="both"/>
-                              <w:rPr>
-                                <w:rFonts w:ascii="Arial" w:hAnsi="Arial" w:cs="Arial"/>
-                                <w:sz w:val="24"/>
-                                <w:szCs w:val="24"/>
-                              </w:rPr>
-                            </w:pPr>
-                          </w:p>
-                          <w:p>
-                            <w:pPr>
-                              <w:ind w:firstLine="720"/>
-                              <w:jc w:val="both"/>
-                              <w:rPr>
-                                <w:rFonts w:ascii="Arial" w:hAnsi="Arial" w:cs="Arial"/>
-                                <w:sz w:val="24"/>
-                                <w:szCs w:val="24"/>
-                              </w:rPr>
-                            </w:pPr>
-                            <w:r>
-                              <w:rPr>
-                                <w:rFonts w:ascii="Arial" w:hAnsi="Arial" w:cs="Arial"/>
-                                <w:sz w:val="24"/>
-                                <w:szCs w:val="24"/>
-                              </w:rPr>
-                              <w:t>Issued this</w:t>
-                            </w:r>
-                            <w:r>
-                              <w:rPr>
-                                <w:rFonts w:ascii="Arial" w:hAnsi="Arial" w:cs="Arial"/>
-                                <w:sz w:val="24"/>
-                                <w:szCs w:val="24"/>
-                              </w:rPr>
-                              <w:t xml:space="preserve"> </w:t>
-                            </w:r>
-                            <w:r>
-                              <w:rPr>
-                                <w:rFonts w:ascii="Arial" w:hAnsi="Arial" w:cs="Arial"/>
-                                <w:sz w:val="24"/>
-                                <w:szCs w:val="24"/>
-                                <w:u w:val="single"/>
-                              </w:rPr>
-                              <w:t>${date}</w:t>
-                            </w:r>
-                            <w:r>
-                              <w:rPr>
-                                <w:rFonts w:ascii="Arial" w:hAnsi="Arial" w:cs="Arial"/>
-                                <w:sz w:val="24"/>
-                                <w:szCs w:val="24"/>
-                                <w:vertAlign w:val="superscript"/>
-                              </w:rPr>
-                              <w:t xml:space="preserve"> </w:t>
-                            </w:r>
-                            <w:r>
-                              <w:rPr>
-                                <w:rFonts w:ascii="Arial" w:hAnsi="Arial" w:cs="Arial"/>
-                                <w:sz w:val="24"/>
-                                <w:szCs w:val="24"/>
-                              </w:rPr>
-                              <w:t xml:space="preserve">day of </w:t>
-                            </w:r>
-                            <w:r>
-                              <w:rPr>
-                                <w:rFonts w:ascii="Arial" w:hAnsi="Arial" w:cs="Arial"/>
-                                <w:sz w:val="24"/>
-                                <w:szCs w:val="24"/>
-                                <w:u w:val="single"/>
-                              </w:rPr>
-                              <w:t>${month}</w:t>
-                            </w:r>
-                            <w:r>
-                              <w:rPr>
-                                <w:rFonts w:ascii="Arial" w:hAnsi="Arial" w:cs="Arial"/>
-                                <w:sz w:val="24"/>
-                                <w:szCs w:val="24"/>
-                                <w:u w:val="single"/>
-                              </w:rPr>
-                              <w:t xml:space="preserve">, </w:t>
-                            </w:r>
-                            <w:r>
-                              <w:rPr>
-                                <w:rFonts w:ascii="Arial" w:hAnsi="Arial" w:cs="Arial"/>
-                                <w:sz w:val="24"/>
-                                <w:szCs w:val="24"/>
-                                <w:u w:val="single"/>
-                              </w:rPr>
-                              <w:t>${year}</w:t>
-                            </w:r>
-                            <w:r>
-                              <w:rPr>
-                                <w:rFonts w:ascii="Arial" w:hAnsi="Arial" w:cs="Arial"/>
-                                <w:sz w:val="24"/>
-                                <w:szCs w:val="24"/>
-                                <w:u w:val="single"/>
-                              </w:rPr>
-                              <w:t xml:space="preserve"> </w:t>
-                            </w:r>
-                            <w:r>
-                              <w:rPr>
-                                <w:rFonts w:ascii="Arial" w:hAnsi="Arial" w:cs="Arial"/>
-                                <w:sz w:val="24"/>
-                                <w:szCs w:val="24"/>
-                              </w:rPr>
-                              <w:t>at the Barangay Hall of Pusok, Lapu - Lapu City, Cebu Philippines.</w:t>
-                            </w:r>
-                          </w:p>
-                          <w:p>
-                            <w:pPr>
-                              <w:ind w:firstLine="720"/>
-                              <w:jc w:val="both"/>
-                              <w:rPr>
-                                <w:rFonts w:ascii="Arial" w:hAnsi="Arial" w:cs="Arial"/>
-                                <w:sz w:val="24"/>
-                                <w:szCs w:val="24"/>
-                              </w:rPr>
-                            </w:pPr>
-                          </w:p>
-                          <w:p>
-                            <w:pPr>
-                              <w:ind w:firstLine="720"/>
-                              <w:jc w:val="both"/>
-                              <w:rPr>
-                                <w:rFonts w:ascii="Arial" w:hAnsi="Arial" w:cs="Arial"/>
-                                <w:sz w:val="24"/>
-                                <w:szCs w:val="24"/>
-                              </w:rPr>
-                            </w:pPr>
-                          </w:p>
-                          <w:p>
-                            <w:pPr>
-                              <w:spacing w:after="0"/>
-                              <w:ind w:firstLine="720"/>
-                              <w:jc w:val="both"/>
-                              <w:rPr>
-                                <w:rFonts w:ascii="Arial" w:hAnsi="Arial" w:cs="Arial"/>
-                                <w:sz w:val="24"/>
-                                <w:szCs w:val="24"/>
-                              </w:rPr>
-                            </w:pPr>
-                          </w:p>
-                          <w:p>
-                            <w:pPr>
-                              <w:spacing w:after="0"/>
-                              <w:jc w:val="right"/>
-                              <w:rPr>
-                                <w:rFonts w:ascii="Arial" w:hAnsi="Arial" w:cs="Arial"/>
-                                <w:sz w:val="24"/>
-                                <w:szCs w:val="24"/>
-                              </w:rPr>
-                            </w:pPr>
-                            <w:r>
-                              <w:rPr>
-                                <w:rFonts w:ascii="Arial" w:hAnsi="Arial" w:cs="Arial"/>
-                                <w:sz w:val="24"/>
-                                <w:szCs w:val="24"/>
-                              </w:rPr>
-                              <w:t>JUAN C. DELA CRUZ</w:t>
-                            </w:r>
-                            <w:r>
-                              <w:rPr>
-                                <w:rFonts w:ascii="Arial" w:hAnsi="Arial" w:cs="Arial"/>
-                                <w:sz w:val="24"/>
-                                <w:szCs w:val="24"/>
-                              </w:rPr>
-                              <w:tab/>
-                            </w:r>
-                          </w:p>
-                          <w:p>
-                            <w:pPr>
-                              <w:spacing w:after="0"/>
-                              <w:rPr>
-                                <w:rFonts w:ascii="Arial" w:hAnsi="Arial" w:cs="Arial"/>
-                                <w:sz w:val="24"/>
-                                <w:szCs w:val="24"/>
-                              </w:rPr>
-                            </w:pPr>
-                            <w:r>
-                              <w:rPr>
-                                <w:rFonts w:ascii="Arial" w:hAnsi="Arial" w:cs="Arial"/>
-                                <w:sz w:val="24"/>
-                                <w:szCs w:val="24"/>
-                              </w:rPr>
-                              <w:tab/>
-                            </w:r>
-                            <w:r>
-                              <w:rPr>
-                                <w:rFonts w:ascii="Arial" w:hAnsi="Arial" w:cs="Arial"/>
-                                <w:sz w:val="24"/>
-                                <w:szCs w:val="24"/>
-                              </w:rPr>
-                              <w:tab/>
-                            </w:r>
-                            <w:r>
-                              <w:rPr>
-                                <w:rFonts w:ascii="Arial" w:hAnsi="Arial" w:cs="Arial"/>
-                                <w:sz w:val="24"/>
-                                <w:szCs w:val="24"/>
-                              </w:rPr>
-                              <w:tab/>
-                            </w:r>
-                            <w:r>
-                              <w:rPr>
-                                <w:rFonts w:ascii="Arial" w:hAnsi="Arial" w:cs="Arial"/>
-                                <w:sz w:val="24"/>
-                                <w:szCs w:val="24"/>
-                              </w:rPr>
-                              <w:tab/>
-                            </w:r>
-                            <w:r>
-                              <w:rPr>
-                                <w:rFonts w:ascii="Arial" w:hAnsi="Arial" w:cs="Arial"/>
-                                <w:sz w:val="24"/>
-                                <w:szCs w:val="24"/>
-                              </w:rPr>
-                              <w:tab/>
-                            </w:r>
-                            <w:r>
-                              <w:rPr>
-                                <w:rFonts w:ascii="Arial" w:hAnsi="Arial" w:cs="Arial"/>
-                                <w:sz w:val="24"/>
-                                <w:szCs w:val="24"/>
-                              </w:rPr>
-                              <w:tab/>
-                            </w:r>
-                            <w:r>
-                              <w:rPr>
-                                <w:rFonts w:ascii="Arial" w:hAnsi="Arial" w:cs="Arial"/>
-                                <w:sz w:val="24"/>
-                                <w:szCs w:val="24"/>
-                              </w:rPr>
-                              <w:tab/>
-                              <w:t>Punong Barangay</w:t>
-                            </w:r>
-                            <w:r>
-                              <w:rPr>
-                                <w:rFonts w:ascii="Arial" w:hAnsi="Arial" w:cs="Arial"/>
-                                <w:sz w:val="24"/>
-                                <w:szCs w:val="24"/>
-                              </w:rPr>
-                              <w:tab/>
-                            </w:r>
-                          </w:p>
-                        </w:txbxContent>
-                      </wps:txbx>
-                      <wps:bodyPr rot="0" vert="horz" wrap="square" lIns="91440" tIns="45720" rIns="91440" bIns="45720" anchor="t" anchorCtr="0" upright="1">
-                        <a:noAutofit/>
-                      </wps:bodyPr>
-                    </wps:wsp>
-                  </a:graphicData>
-                </a:graphic>
-                <wp14:sizeRelH relativeFrom="page">
-                  <wp14:pctWidth>0</wp14:pctWidth>
-                </wp14:sizeRelH>
-                <wp14:sizeRelV relativeFrom="page">
-                  <wp14:pctHeight>0</wp14:pctHeight>
-                </wp14:sizeRelV>
-              </wp:anchor>
-            </w:drawing>
-          </mc:Choice>
-          <mc:Fallback>
-            <w:pict>
-              <v:shapetype w14:anchorId="031E1349" id="_x0000_t202" coordsize="21600,21600" o:spt="202" path="m,l,21600r21600,l21600,xe">
-                <v:stroke joinstyle="miter"/>
-                <v:path gradientshapeok="t" o:connecttype="rect"/>
-              </v:shapetype>
-              <v:shape id="Text Box 4" o:spid="_x0000_s1027" type="#_x0000_t202" style="position:absolute;margin-left:106.65pt;margin-top:13.55pt;width:400pt;height:520.3pt;z-index:251661312;visibility:visible;mso-wrap-style:square;mso-width-percent:0;mso-height-percent:0;mso-wrap-distance-left:9pt;mso-wrap-distance-top:0;mso-wrap-distance-right:9pt;mso-wrap-distance-bottom:0;mso-position-horizontal:absolute;mso-position-horizontal-relative:text;mso-position-vertical:absolute;mso-position-vertical-relative:text;mso-width-percent:0;mso-height-percent:0;mso-width-relative:page;mso-height-relative:page;v-text-anchor:top" o:gfxdata="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" filled="f" strokecolor="white">
-                <v:textbox>
-                  <w:txbxContent>
-                    <w:p>
-                      <w:pPr>
-                        <w:jc w:val="center"/>
-                        <w:rPr>
-                          <w:rFonts w:ascii="Times New Roman" w:hAnsi="Times New Roman" w:cs="Times New Roman"/>
-                          <w:b/>
-                          <w:bCs/>
-                          <w:sz w:val="36"/>
-                          <w:szCs w:val="36"/>
-                        </w:rPr>
-                      </w:pPr>
-                      <w:r>
-                        <w:rPr>
-                          <w:rFonts w:ascii="Times New Roman" w:hAnsi="Times New Roman" w:cs="Times New Roman"/>
-                          <w:b/>
-                          <w:bCs/>
-                          <w:sz w:val="36"/>
-                          <w:szCs w:val="36"/>
-                        </w:rPr>
-                        <w:t>CERTIFICATION</w:t>
-                      </w:r>
-                    </w:p>
-                    <w:p>
-                      <w:pPr>
-                        <w:jc w:val="center"/>
-                        <w:rPr>
-                          <w:rFonts w:ascii="Arial" w:hAnsi="Arial" w:cs="Arial"/>
-                          <w:b/>
-                          <w:bCs/>
-                          <w:sz w:val="36"/>
-                          <w:szCs w:val="36"/>
-                        </w:rPr>
-                      </w:pPr>
-                    </w:p>
-                    <w:p>
-                      <w:pPr>
-                        <w:rPr>
-                          <w:rFonts w:ascii="Arial" w:hAnsi="Arial" w:cs="Arial"/>
-                          <w:b/>
-                          <w:bCs/>
-                          <w:sz w:val="24"/>
-                          <w:szCs w:val="24"/>
-                        </w:rPr>
-                      </w:pPr>
-                      <w:r>
-                        <w:rPr>
-                          <w:rFonts w:ascii="Arial" w:hAnsi="Arial" w:cs="Arial"/>
-                          <w:b/>
-                          <w:bCs/>
-                          <w:sz w:val="24"/>
-                          <w:szCs w:val="24"/>
-                        </w:rPr>
-                        <w:t>TO WHOM THIS MAY CONCERN:</w:t>
-                      </w:r>
-                    </w:p>
-                    <w:p>
-                      <w:pPr>
-                        <w:rPr>
-                          <w:rFonts w:ascii="Arial" w:hAnsi="Arial" w:cs="Arial"/>
-                          <w:b/>
-                          <w:bCs/>
-                          <w:sz w:val="24"/>
-                          <w:szCs w:val="24"/>
-                        </w:rPr>
-                      </w:pPr>
-                    </w:p>
-                    <w:p>
-                      <w:pPr>
-                        <w:ind w:firstLine="720"/>
-                        <w:jc w:val="both"/>
-                        <w:rPr>
-                          <w:rFonts w:ascii="Arial" w:hAnsi="Arial" w:cs="Arial"/>
-                          <w:sz w:val="24"/>
-                          <w:szCs w:val="24"/>
-                        </w:rPr>
-                      </w:pPr>
-                      <w:r>
-                        <w:rPr>
-                          <w:rFonts w:ascii="Arial" w:hAnsi="Arial" w:cs="Arial"/>
-                          <w:b/>
-                          <w:bCs/>
-                          <w:sz w:val="24"/>
-                          <w:szCs w:val="24"/>
-                        </w:rPr>
-                        <w:t xml:space="preserve">THIS IS TO CERTIFY </w:t>
-                      </w:r>
-                      <w:r>
-                        <w:rPr>
-                          <w:rFonts w:ascii="Arial" w:hAnsi="Arial" w:cs="Arial"/>
-                          <w:sz w:val="24"/>
-                          <w:szCs w:val="24"/>
-                        </w:rPr>
-                        <w:t xml:space="preserve">that </w:t>
-                      </w:r>
-                      <w:r>
-                        <w:rPr>
-                          <w:rFonts w:ascii="Arial" w:hAnsi="Arial" w:cs="Arial"/>
-                          <w:b/>
-                          <w:bCs/>
-                          <w:sz w:val="24"/>
-                          <w:szCs w:val="24"/>
-                        </w:rPr>
-                        <w:t xml:space="preserve">${name} </w:t>
-                      </w:r>
-                      <w:r>
-                        <w:rPr>
-                          <w:rFonts w:ascii="Arial" w:hAnsi="Arial" w:cs="Arial"/>
-                          <w:sz w:val="24"/>
-                          <w:szCs w:val="24"/>
-                        </w:rPr>
-                        <w:t>female, of legal age and a resident of Barangay Pusok , Lapu – Lapu City.</w:t>
-                      </w:r>
-                    </w:p>
-                    <w:p>
-                      <w:pPr>
-                        <w:ind w:firstLine="720"/>
-                        <w:jc w:val="both"/>
-                        <w:rPr>
-                          <w:rFonts w:ascii="Arial" w:hAnsi="Arial" w:cs="Arial"/>
-                          <w:sz w:val="24"/>
-                          <w:szCs w:val="24"/>
-                        </w:rPr>
-                      </w:pPr>
-                    </w:p>
-                    <w:p>
-                      <w:pPr>
-                        <w:ind w:firstLine="720"/>
-                        <w:jc w:val="both"/>
-                        <w:rPr>
-                          <w:rFonts w:ascii="Arial" w:hAnsi="Arial" w:cs="Arial"/>
-                          <w:sz w:val="24"/>
-                          <w:szCs w:val="24"/>
-                        </w:rPr>
-                      </w:pPr>
-                      <w:r>
-                        <w:rPr>
-                          <w:rFonts w:ascii="Arial" w:hAnsi="Arial" w:cs="Arial"/>
-                          <w:sz w:val="24"/>
-                          <w:szCs w:val="24"/>
-                        </w:rPr>
-                        <w:t xml:space="preserve">This is to certify further that the above-mentioned person </w:t>
-                      </w:r>
-                      <w:r>
-                        <w:rPr>
-                          <w:rFonts w:ascii="Arial" w:hAnsi="Arial" w:cs="Arial"/>
-                          <w:sz w:val="24"/>
-                          <w:szCs w:val="24"/>
-                        </w:rPr>
-                        <w:t>was never reported as PUM or PUI as</w:t>
-                      </w:r>
-                      <w:r>
-                        <w:rPr>
-                          <w:rFonts w:ascii="Arial" w:hAnsi="Arial" w:cs="Arial"/>
-                          <w:sz w:val="24"/>
-                          <w:szCs w:val="24"/>
-                        </w:rPr>
-                        <w:t xml:space="preserve"> </w:t>
-                      </w:r>
-                      <w:r>
-                        <w:rPr>
-                          <w:rFonts w:ascii="Arial" w:hAnsi="Arial" w:cs="Arial"/>
-                          <w:sz w:val="24"/>
-                          <w:szCs w:val="24"/>
-                        </w:rPr>
-                        <w:t>per verification from Barangay Health Emergency Response Team (BHERT).</w:t>
-                      </w:r>
-                    </w:p>
-                    <w:p>
-                      <w:pPr>
-                        <w:ind w:firstLine="720"/>
-                        <w:jc w:val="both"/>
-                        <w:rPr>
-                          <w:rFonts w:ascii="Arial" w:hAnsi="Arial" w:cs="Arial"/>
-                          <w:sz w:val="24"/>
-                          <w:szCs w:val="24"/>
-                        </w:rPr>
-                      </w:pPr>
-                    </w:p>
-                    <w:p>
-                      <w:pPr>
-                        <w:ind w:firstLine="720"/>
-                        <w:jc w:val="both"/>
-                        <w:rPr>
-                          <w:rFonts w:ascii="Arial" w:hAnsi="Arial" w:cs="Arial"/>
-                          <w:sz w:val="24"/>
-                          <w:szCs w:val="24"/>
-                        </w:rPr>
-                      </w:pPr>
-                      <w:r>
-                        <w:rPr>
-                          <w:rFonts w:ascii="Arial" w:hAnsi="Arial" w:cs="Arial"/>
-                          <w:sz w:val="24"/>
-                          <w:szCs w:val="24"/>
-                        </w:rPr>
-                        <w:t xml:space="preserve">This certification is being issued upon request of the aforementioned person as a part of her </w:t>
-                      </w:r>
-                      <w:r>
-                        <w:rPr>
-                          <w:rFonts w:ascii="Arial" w:hAnsi="Arial" w:cs="Arial"/>
-                          <w:b/>
-                          <w:bCs/>
-                          <w:sz w:val="24"/>
-                          <w:szCs w:val="24"/>
-                        </w:rPr>
-                        <w:t>${purpose}</w:t>
-                      </w:r>
-                      <w:r>
-                        <w:rPr>
-                          <w:rFonts w:ascii="Arial" w:hAnsi="Arial" w:cs="Arial"/>
-                          <w:sz w:val="24"/>
-                          <w:szCs w:val="24"/>
-                        </w:rPr>
-                        <w:t xml:space="preserve"> </w:t>
-                      </w:r>
-                      <w:r>
-                        <w:rPr>
-                          <w:rFonts w:ascii="Arial" w:hAnsi="Arial" w:cs="Arial"/>
-                          <w:sz w:val="24"/>
-                          <w:szCs w:val="24"/>
-                        </w:rPr>
-                        <w:t xml:space="preserve">requirements. </w:t>
-                      </w:r>
-                    </w:p>
-                    <w:p>
-                      <w:pPr>
-                        <w:ind w:firstLine="720"/>
-                        <w:jc w:val="both"/>
-                        <w:rPr>
-                          <w:rFonts w:ascii="Arial" w:hAnsi="Arial" w:cs="Arial"/>
-                          <w:sz w:val="24"/>
-                          <w:szCs w:val="24"/>
-                        </w:rPr>
-                      </w:pPr>
-                    </w:p>
-                    <w:p>
-                      <w:pPr>
-                        <w:ind w:firstLine="720"/>
-                        <w:jc w:val="both"/>
-                        <w:rPr>
-                          <w:rFonts w:ascii="Arial" w:hAnsi="Arial" w:cs="Arial"/>
-                          <w:sz w:val="24"/>
-                          <w:szCs w:val="24"/>
-                        </w:rPr>
-                      </w:pPr>
-                      <w:r>
-                        <w:rPr>
-                          <w:rFonts w:ascii="Arial" w:hAnsi="Arial" w:cs="Arial"/>
-                          <w:sz w:val="24"/>
-                          <w:szCs w:val="24"/>
-                        </w:rPr>
-                        <w:t>Issued this</w:t>
-                      </w:r>
-                      <w:r>
-                        <w:rPr>
-                          <w:rFonts w:ascii="Arial" w:hAnsi="Arial" w:cs="Arial"/>
-                          <w:sz w:val="24"/>
-                          <w:szCs w:val="24"/>
-                        </w:rPr>
-                        <w:t xml:space="preserve"> </w:t>
-                      </w:r>
-                      <w:r>
-                        <w:rPr>
-                          <w:rFonts w:ascii="Arial" w:hAnsi="Arial" w:cs="Arial"/>
-                          <w:sz w:val="24"/>
-                          <w:szCs w:val="24"/>
-                          <w:u w:val="single"/>
-                        </w:rPr>
-                        <w:t>${date}</w:t>
-                      </w:r>
-                      <w:r>
-                        <w:rPr>
-                          <w:rFonts w:ascii="Arial" w:hAnsi="Arial" w:cs="Arial"/>
-                          <w:sz w:val="24"/>
-                          <w:szCs w:val="24"/>
-                          <w:vertAlign w:val="superscript"/>
-                        </w:rPr>
-                        <w:t xml:space="preserve"> </w:t>
-                      </w:r>
-                      <w:r>
-                        <w:rPr>
-                          <w:rFonts w:ascii="Arial" w:hAnsi="Arial" w:cs="Arial"/>
-                          <w:sz w:val="24"/>
-                          <w:szCs w:val="24"/>
-                        </w:rPr>
-                        <w:t xml:space="preserve">day of </w:t>
-                      </w:r>
-                      <w:r>
-                        <w:rPr>
-                          <w:rFonts w:ascii="Arial" w:hAnsi="Arial" w:cs="Arial"/>
-                          <w:sz w:val="24"/>
-                          <w:szCs w:val="24"/>
-                          <w:u w:val="single"/>
-                        </w:rPr>
-                        <w:t>${month}</w:t>
-                      </w:r>
-                      <w:r>
-                        <w:rPr>
-                          <w:rFonts w:ascii="Arial" w:hAnsi="Arial" w:cs="Arial"/>
-                          <w:sz w:val="24"/>
-                          <w:szCs w:val="24"/>
-                          <w:u w:val="single"/>
-                        </w:rPr>
-                        <w:t xml:space="preserve">, </w:t>
-                      </w:r>
-                      <w:r>
-                        <w:rPr>
-                          <w:rFonts w:ascii="Arial" w:hAnsi="Arial" w:cs="Arial"/>
-                          <w:sz w:val="24"/>
-                          <w:szCs w:val="24"/>
-                          <w:u w:val="single"/>
-                        </w:rPr>
-                        <w:t>${year}</w:t>
-                      </w:r>
-                      <w:r>
-                        <w:rPr>
-                          <w:rFonts w:ascii="Arial" w:hAnsi="Arial" w:cs="Arial"/>
-                          <w:sz w:val="24"/>
-                          <w:szCs w:val="24"/>
-                          <w:u w:val="single"/>
-                        </w:rPr>
-                        <w:t xml:space="preserve"> </w:t>
-                      </w:r>
-                      <w:r>
-                        <w:rPr>
-                          <w:rFonts w:ascii="Arial" w:hAnsi="Arial" w:cs="Arial"/>
-                          <w:sz w:val="24"/>
-                          <w:szCs w:val="24"/>
-                        </w:rPr>
-                        <w:t>at the Barangay Hall of Pusok, Lapu - Lapu City, Cebu Philippines.</w:t>
-                      </w:r>
-                    </w:p>
-                    <w:p>
-                      <w:pPr>
-                        <w:ind w:firstLine="720"/>
-                        <w:jc w:val="both"/>
-                        <w:rPr>
-                          <w:rFonts w:ascii="Arial" w:hAnsi="Arial" w:cs="Arial"/>
-                          <w:sz w:val="24"/>
-                          <w:szCs w:val="24"/>
-                        </w:rPr>
-                      </w:pPr>
-                    </w:p>
-                    <w:p>
-                      <w:pPr>
-                        <w:ind w:firstLine="720"/>
-                        <w:jc w:val="both"/>
-                        <w:rPr>
-                          <w:rFonts w:ascii="Arial" w:hAnsi="Arial" w:cs="Arial"/>
-                          <w:sz w:val="24"/>
-                          <w:szCs w:val="24"/>
-                        </w:rPr>
-                      </w:pPr>
-                    </w:p>
-                    <w:p>
-                      <w:pPr>
-                        <w:spacing w:after="0"/>
-                        <w:ind w:firstLine="720"/>
-                        <w:jc w:val="both"/>
-                        <w:rPr>
-                          <w:rFonts w:ascii="Arial" w:hAnsi="Arial" w:cs="Arial"/>
-                          <w:sz w:val="24"/>
-                          <w:szCs w:val="24"/>
-                        </w:rPr>
-                      </w:pPr>
-                    </w:p>
-                    <w:p>
-                      <w:pPr>
-                        <w:spacing w:after="0"/>
-                        <w:jc w:val="right"/>
-                        <w:rPr>
-                          <w:rFonts w:ascii="Arial" w:hAnsi="Arial" w:cs="Arial"/>
-                          <w:sz w:val="24"/>
-                          <w:szCs w:val="24"/>
-                        </w:rPr>
-                      </w:pPr>
-                      <w:r>
-                        <w:rPr>
-                          <w:rFonts w:ascii="Arial" w:hAnsi="Arial" w:cs="Arial"/>
-                          <w:sz w:val="24"/>
-                          <w:szCs w:val="24"/>
-                        </w:rPr>
-                        <w:t>JUAN C. DELA CRUZ</w:t>
-                      </w:r>
-                      <w:r>
-                        <w:rPr>
-                          <w:rFonts w:ascii="Arial" w:hAnsi="Arial" w:cs="Arial"/>
-                          <w:sz w:val="24"/>
-                          <w:szCs w:val="24"/>
-                        </w:rPr>
-                        <w:tab/>
-                      </w:r>
-                    </w:p>
-                    <w:p>
-                      <w:pPr>
-                        <w:spacing w:after="0"/>
-                        <w:rPr>
-                          <w:rFonts w:ascii="Arial" w:hAnsi="Arial" w:cs="Arial"/>
-                          <w:sz w:val="24"/>
-                          <w:szCs w:val="24"/>
-                        </w:rPr>
-                      </w:pPr>
-                      <w:r>
-                        <w:rPr>
-                          <w:rFonts w:ascii="Arial" w:hAnsi="Arial" w:cs="Arial"/>
-                          <w:sz w:val="24"/>
-                          <w:szCs w:val="24"/>
-                        </w:rPr>
-                        <w:tab/>
-                      </w:r>
-                      <w:r>
-                        <w:rPr>
-                          <w:rFonts w:ascii="Arial" w:hAnsi="Arial" w:cs="Arial"/>
-                          <w:sz w:val="24"/>
-                          <w:szCs w:val="24"/>
-                        </w:rPr>
-                        <w:tab/>
-                      </w:r>
-                      <w:r>
-                        <w:rPr>
-                          <w:rFonts w:ascii="Arial" w:hAnsi="Arial" w:cs="Arial"/>
-                          <w:sz w:val="24"/>
-                          <w:szCs w:val="24"/>
-                        </w:rPr>
-                        <w:tab/>
-                      </w:r>
-                      <w:r>
-                        <w:rPr>
-                          <w:rFonts w:ascii="Arial" w:hAnsi="Arial" w:cs="Arial"/>
-                          <w:sz w:val="24"/>
-                          <w:szCs w:val="24"/>
-                        </w:rPr>
-                        <w:tab/>
-                      </w:r>
-                      <w:r>
-                        <w:rPr>
-                          <w:rFonts w:ascii="Arial" w:hAnsi="Arial" w:cs="Arial"/>
-                          <w:sz w:val="24"/>
-                          <w:szCs w:val="24"/>
-                        </w:rPr>
-                        <w:tab/>
-                      </w:r>
-                      <w:r>
-                        <w:rPr>
-                          <w:rFonts w:ascii="Arial" w:hAnsi="Arial" w:cs="Arial"/>
-                          <w:sz w:val="24"/>
-                          <w:szCs w:val="24"/>
-                        </w:rPr>
-                        <w:tab/>
-                      </w:r>
-                      <w:r>
-                        <w:rPr>
-                          <w:rFonts w:ascii="Arial" w:hAnsi="Arial" w:cs="Arial"/>
-                          <w:sz w:val="24"/>
-                          <w:szCs w:val="24"/>
-                        </w:rPr>
-                        <w:tab/>
-                        <w:t>Punong Barangay</w:t>
-                      </w:r>
-                      <w:r>
-                        <w:rPr>
-                          <w:rFonts w:ascii="Arial" w:hAnsi="Arial" w:cs="Arial"/>
-                          <w:sz w:val="24"/>
-                          <w:szCs w:val="24"/>
-                        </w:rPr>
-                        <w:tab/>
-                      </w:r>
-                    </w:p>
-                  </w:txbxContent>
-                </v:textbox>
-              </v:shape>
             </w:pict>
           </mc:Fallback>
         </mc:AlternateContent>
@@ -2564,10 +2664,10 @@
           <w:noProof/>
         </w:rPr>
         <w:drawing>
-          <wp:anchor distT="0" distB="0" distL="114300" distR="114300" simplePos="0" relativeHeight="251662336" behindDoc="1" locked="0" layoutInCell="1" allowOverlap="1" wp14:anchorId="79B7270E" wp14:editId="27D3C739">
+          <wp:anchor distT="0" distB="0" distL="114300" distR="114300" simplePos="0" relativeHeight="251662336" behindDoc="1" locked="0" layoutInCell="1" allowOverlap="1" wp14:anchorId="79B7270E" wp14:editId="58519C8E">
             <wp:simplePos x="0" y="0"/>
             <wp:positionH relativeFrom="column">
-              <wp:posOffset>279400</wp:posOffset>
+              <wp:posOffset>683260</wp:posOffset>
             </wp:positionH>
             <wp:positionV relativeFrom="paragraph">
               <wp:posOffset>226060</wp:posOffset>
@@ -2589,7 +2689,7 @@
                     </pic:cNvPicPr>
                   </pic:nvPicPr>
                   <pic:blipFill>
-                    <a:blip r:embed="rId8" cstate="print">
+                    <a:blip r:embed="rId7" cstate="print">
                       <a:alphaModFix amt="20000"/>
                       <a:extLst>
                         <a:ext uri="{28A0092B-C50C-407E-A947-70E740481C1C}">
@@ -2644,7 +2744,7 @@
       <w:headerReference w:type="first" r:id="rId13"/>
       <w:footerReference w:type="first" r:id="rId14"/>
       <w:pgSz w:w="12240" w:h="15840"/>
-      <w:pgMar w:top="1440" w:right="1440" w:bottom="1440" w:left="1440" w:header="720" w:footer="720" w:gutter="0"/>
+      <w:pgMar w:top="720" w:right="720" w:bottom="720" w:left="720" w:header="720" w:footer="720" w:gutter="0"/>
       <w:cols w:space="720"/>
       <w:docGrid w:linePitch="360"/>
     </w:sectPr>

</xml_diff>